<commit_message>
Plan van aanpak - Spelling Gecorrigeerd!
</commit_message>
<xml_diff>
--- a/Plan van aanpak.docx
+++ b/Plan van aanpak.docx
@@ -4203,8 +4203,11 @@
       </w:sdtPr>
       <w:sdtEndPr>
         <w:rPr>
+          <w:rFonts w:asciiTheme="majorHAnsi" w:hAnsiTheme="majorHAnsi"/>
           <w:bCs/>
           <w:noProof/>
+          <w:sz w:val="24"/>
+          <w:szCs w:val="24"/>
         </w:rPr>
       </w:sdtEndPr>
       <w:sdtContent>
@@ -4215,30 +4218,28 @@
               <w:tab w:val="right" w:leader="dot" w:pos="9062"/>
             </w:tabs>
             <w:rPr>
-              <w:rFonts w:eastAsiaTheme="minorEastAsia"/>
+              <w:rFonts w:asciiTheme="majorHAnsi" w:eastAsiaTheme="minorEastAsia" w:hAnsiTheme="majorHAnsi"/>
               <w:b w:val="0"/>
               <w:noProof/>
-              <w:sz w:val="22"/>
-              <w:szCs w:val="22"/>
               <w:lang w:eastAsia="nl-NL"/>
             </w:rPr>
           </w:pPr>
           <w:r>
             <w:rPr>
-              <w:rFonts w:ascii="Arial" w:hAnsi="Arial" w:cs="Arial"/>
+              <w:rFonts w:asciiTheme="majorHAnsi" w:hAnsiTheme="majorHAnsi" w:cs="Arial"/>
               <w:b w:val="0"/>
             </w:rPr>
             <w:fldChar w:fldCharType="begin"/>
           </w:r>
           <w:r>
             <w:rPr>
-              <w:rFonts w:ascii="Arial" w:hAnsi="Arial" w:cs="Arial"/>
+              <w:rFonts w:asciiTheme="majorHAnsi" w:hAnsiTheme="majorHAnsi" w:cs="Arial"/>
             </w:rPr>
             <w:instrText xml:space="preserve"> TOC \o "1-3" \h \z \u </w:instrText>
           </w:r>
           <w:r>
             <w:rPr>
-              <w:rFonts w:ascii="Arial" w:hAnsi="Arial" w:cs="Arial"/>
+              <w:rFonts w:asciiTheme="majorHAnsi" w:hAnsiTheme="majorHAnsi" w:cs="Arial"/>
               <w:b w:val="0"/>
             </w:rPr>
             <w:fldChar w:fldCharType="separate"/>
@@ -4247,13 +4248,14 @@
             <w:r>
               <w:rPr>
                 <w:rStyle w:val="Hyperlink"/>
-                <w:rFonts w:ascii="Calibri" w:hAnsi="Calibri" w:cs="Arial"/>
+                <w:rFonts w:asciiTheme="majorHAnsi" w:hAnsiTheme="majorHAnsi" w:cs="Arial"/>
                 <w:noProof/>
               </w:rPr>
               <w:t>Inhoudsopgave</w:t>
             </w:r>
             <w:r>
               <w:rPr>
+                <w:rFonts w:asciiTheme="majorHAnsi" w:hAnsiTheme="majorHAnsi"/>
                 <w:noProof/>
                 <w:webHidden/>
               </w:rPr>
@@ -4261,6 +4263,7 @@
             </w:r>
             <w:r>
               <w:rPr>
+                <w:rFonts w:asciiTheme="majorHAnsi" w:hAnsiTheme="majorHAnsi"/>
                 <w:noProof/>
                 <w:webHidden/>
               </w:rPr>
@@ -4268,6 +4271,7 @@
             </w:r>
             <w:r>
               <w:rPr>
+                <w:rFonts w:asciiTheme="majorHAnsi" w:hAnsiTheme="majorHAnsi"/>
                 <w:noProof/>
                 <w:webHidden/>
               </w:rPr>
@@ -4275,12 +4279,14 @@
             </w:r>
             <w:r>
               <w:rPr>
+                <w:rFonts w:asciiTheme="majorHAnsi" w:hAnsiTheme="majorHAnsi"/>
                 <w:noProof/>
                 <w:webHidden/>
               </w:rPr>
             </w:r>
             <w:r>
               <w:rPr>
+                <w:rFonts w:asciiTheme="majorHAnsi" w:hAnsiTheme="majorHAnsi"/>
                 <w:noProof/>
                 <w:webHidden/>
               </w:rPr>
@@ -4288,6 +4294,7 @@
             </w:r>
             <w:r>
               <w:rPr>
+                <w:rFonts w:asciiTheme="majorHAnsi" w:hAnsiTheme="majorHAnsi"/>
                 <w:noProof/>
                 <w:webHidden/>
               </w:rPr>
@@ -4295,6 +4302,7 @@
             </w:r>
             <w:r>
               <w:rPr>
+                <w:rFonts w:asciiTheme="majorHAnsi" w:hAnsiTheme="majorHAnsi"/>
                 <w:noProof/>
                 <w:webHidden/>
               </w:rPr>
@@ -4306,9 +4314,11 @@
           <w:pPr>
             <w:pStyle w:val="Inhopg2"/>
             <w:rPr>
-              <w:rFonts w:eastAsiaTheme="minorEastAsia"/>
+              <w:rFonts w:asciiTheme="majorHAnsi" w:eastAsiaTheme="minorEastAsia" w:hAnsiTheme="majorHAnsi"/>
               <w:b w:val="0"/>
               <w:noProof/>
+              <w:sz w:val="24"/>
+              <w:szCs w:val="24"/>
               <w:lang w:eastAsia="nl-NL"/>
             </w:rPr>
           </w:pPr>
@@ -4316,56 +4326,79 @@
             <w:r>
               <w:rPr>
                 <w:rStyle w:val="Hyperlink"/>
-                <w:rFonts w:ascii="Calibri" w:hAnsi="Calibri" w:cs="Arial"/>
+                <w:rFonts w:asciiTheme="majorHAnsi" w:hAnsiTheme="majorHAnsi" w:cs="Arial"/>
                 <w:noProof/>
+                <w:sz w:val="24"/>
+                <w:szCs w:val="24"/>
               </w:rPr>
               <w:t>Inleiding</w:t>
             </w:r>
             <w:r>
               <w:rPr>
+                <w:rFonts w:asciiTheme="majorHAnsi" w:hAnsiTheme="majorHAnsi"/>
                 <w:noProof/>
                 <w:webHidden/>
+                <w:sz w:val="24"/>
+                <w:szCs w:val="24"/>
               </w:rPr>
               <w:tab/>
             </w:r>
             <w:r>
               <w:rPr>
+                <w:rFonts w:asciiTheme="majorHAnsi" w:hAnsiTheme="majorHAnsi"/>
                 <w:noProof/>
                 <w:webHidden/>
+                <w:sz w:val="24"/>
+                <w:szCs w:val="24"/>
               </w:rPr>
               <w:fldChar w:fldCharType="begin"/>
             </w:r>
             <w:r>
               <w:rPr>
+                <w:rFonts w:asciiTheme="majorHAnsi" w:hAnsiTheme="majorHAnsi"/>
                 <w:noProof/>
                 <w:webHidden/>
+                <w:sz w:val="24"/>
+                <w:szCs w:val="24"/>
               </w:rPr>
               <w:instrText xml:space="preserve"> PAGEREF _Toc384825464 \h </w:instrText>
             </w:r>
             <w:r>
               <w:rPr>
+                <w:rFonts w:asciiTheme="majorHAnsi" w:hAnsiTheme="majorHAnsi"/>
                 <w:noProof/>
                 <w:webHidden/>
-              </w:rPr>
-            </w:r>
-            <w:r>
-              <w:rPr>
+                <w:sz w:val="24"/>
+                <w:szCs w:val="24"/>
+              </w:rPr>
+            </w:r>
+            <w:r>
+              <w:rPr>
+                <w:rFonts w:asciiTheme="majorHAnsi" w:hAnsiTheme="majorHAnsi"/>
                 <w:noProof/>
                 <w:webHidden/>
+                <w:sz w:val="24"/>
+                <w:szCs w:val="24"/>
               </w:rPr>
               <w:fldChar w:fldCharType="separate"/>
             </w:r>
             <w:r>
               <w:rPr>
+                <w:rFonts w:asciiTheme="majorHAnsi" w:hAnsiTheme="majorHAnsi"/>
                 <w:noProof/>
                 <w:webHidden/>
+                <w:sz w:val="24"/>
+                <w:szCs w:val="24"/>
               </w:rPr>
               <w:t>2</w:t>
             </w:r>
             <w:r>
               <w:rPr>
+                <w:rFonts w:asciiTheme="majorHAnsi" w:hAnsiTheme="majorHAnsi"/>
                 <w:noProof/>
                 <w:webHidden/>
+                <w:sz w:val="24"/>
+                <w:szCs w:val="24"/>
               </w:rPr>
               <w:fldChar w:fldCharType="end"/>
             </w:r>
@@ -4375,9 +4408,11 @@
           <w:pPr>
             <w:pStyle w:val="Inhopg2"/>
             <w:rPr>
-              <w:rFonts w:eastAsiaTheme="minorEastAsia"/>
+              <w:rFonts w:asciiTheme="majorHAnsi" w:eastAsiaTheme="minorEastAsia" w:hAnsiTheme="majorHAnsi"/>
               <w:b w:val="0"/>
               <w:noProof/>
+              <w:sz w:val="24"/>
+              <w:szCs w:val="24"/>
               <w:lang w:eastAsia="nl-NL"/>
             </w:rPr>
           </w:pPr>
@@ -4385,56 +4420,79 @@
             <w:r>
               <w:rPr>
                 <w:rStyle w:val="Hyperlink"/>
-                <w:rFonts w:ascii="Arial" w:hAnsi="Arial" w:cs="Arial"/>
+                <w:rFonts w:asciiTheme="majorHAnsi" w:hAnsiTheme="majorHAnsi" w:cs="Arial"/>
                 <w:noProof/>
+                <w:sz w:val="24"/>
+                <w:szCs w:val="24"/>
               </w:rPr>
               <w:t>Achtergronden</w:t>
             </w:r>
             <w:r>
               <w:rPr>
+                <w:rFonts w:asciiTheme="majorHAnsi" w:hAnsiTheme="majorHAnsi"/>
                 <w:noProof/>
                 <w:webHidden/>
+                <w:sz w:val="24"/>
+                <w:szCs w:val="24"/>
               </w:rPr>
               <w:tab/>
             </w:r>
             <w:r>
               <w:rPr>
+                <w:rFonts w:asciiTheme="majorHAnsi" w:hAnsiTheme="majorHAnsi"/>
                 <w:noProof/>
                 <w:webHidden/>
+                <w:sz w:val="24"/>
+                <w:szCs w:val="24"/>
               </w:rPr>
               <w:fldChar w:fldCharType="begin"/>
             </w:r>
             <w:r>
               <w:rPr>
+                <w:rFonts w:asciiTheme="majorHAnsi" w:hAnsiTheme="majorHAnsi"/>
                 <w:noProof/>
                 <w:webHidden/>
+                <w:sz w:val="24"/>
+                <w:szCs w:val="24"/>
               </w:rPr>
               <w:instrText xml:space="preserve"> PAGEREF _Toc384825465 \h </w:instrText>
             </w:r>
             <w:r>
               <w:rPr>
+                <w:rFonts w:asciiTheme="majorHAnsi" w:hAnsiTheme="majorHAnsi"/>
                 <w:noProof/>
                 <w:webHidden/>
-              </w:rPr>
-            </w:r>
-            <w:r>
-              <w:rPr>
+                <w:sz w:val="24"/>
+                <w:szCs w:val="24"/>
+              </w:rPr>
+            </w:r>
+            <w:r>
+              <w:rPr>
+                <w:rFonts w:asciiTheme="majorHAnsi" w:hAnsiTheme="majorHAnsi"/>
                 <w:noProof/>
                 <w:webHidden/>
+                <w:sz w:val="24"/>
+                <w:szCs w:val="24"/>
               </w:rPr>
               <w:fldChar w:fldCharType="separate"/>
             </w:r>
             <w:r>
               <w:rPr>
+                <w:rFonts w:asciiTheme="majorHAnsi" w:hAnsiTheme="majorHAnsi"/>
                 <w:noProof/>
                 <w:webHidden/>
+                <w:sz w:val="24"/>
+                <w:szCs w:val="24"/>
               </w:rPr>
               <w:t>2</w:t>
             </w:r>
             <w:r>
               <w:rPr>
+                <w:rFonts w:asciiTheme="majorHAnsi" w:hAnsiTheme="majorHAnsi"/>
                 <w:noProof/>
                 <w:webHidden/>
+                <w:sz w:val="24"/>
+                <w:szCs w:val="24"/>
               </w:rPr>
               <w:fldChar w:fldCharType="end"/>
             </w:r>
@@ -4444,9 +4502,11 @@
           <w:pPr>
             <w:pStyle w:val="Inhopg2"/>
             <w:rPr>
-              <w:rFonts w:eastAsiaTheme="minorEastAsia"/>
+              <w:rFonts w:asciiTheme="majorHAnsi" w:eastAsiaTheme="minorEastAsia" w:hAnsiTheme="majorHAnsi"/>
               <w:b w:val="0"/>
               <w:noProof/>
+              <w:sz w:val="24"/>
+              <w:szCs w:val="24"/>
               <w:lang w:eastAsia="nl-NL"/>
             </w:rPr>
           </w:pPr>
@@ -4454,56 +4514,79 @@
             <w:r>
               <w:rPr>
                 <w:rStyle w:val="Hyperlink"/>
-                <w:rFonts w:ascii="Arial" w:hAnsi="Arial" w:cs="Arial"/>
+                <w:rFonts w:asciiTheme="majorHAnsi" w:hAnsiTheme="majorHAnsi" w:cs="Arial"/>
                 <w:noProof/>
+                <w:sz w:val="24"/>
+                <w:szCs w:val="24"/>
               </w:rPr>
               <w:t>Doelstelling</w:t>
             </w:r>
             <w:r>
               <w:rPr>
+                <w:rFonts w:asciiTheme="majorHAnsi" w:hAnsiTheme="majorHAnsi"/>
                 <w:noProof/>
                 <w:webHidden/>
+                <w:sz w:val="24"/>
+                <w:szCs w:val="24"/>
               </w:rPr>
               <w:tab/>
             </w:r>
             <w:r>
               <w:rPr>
+                <w:rFonts w:asciiTheme="majorHAnsi" w:hAnsiTheme="majorHAnsi"/>
                 <w:noProof/>
                 <w:webHidden/>
+                <w:sz w:val="24"/>
+                <w:szCs w:val="24"/>
               </w:rPr>
               <w:fldChar w:fldCharType="begin"/>
             </w:r>
             <w:r>
               <w:rPr>
+                <w:rFonts w:asciiTheme="majorHAnsi" w:hAnsiTheme="majorHAnsi"/>
                 <w:noProof/>
                 <w:webHidden/>
+                <w:sz w:val="24"/>
+                <w:szCs w:val="24"/>
               </w:rPr>
               <w:instrText xml:space="preserve"> PAGEREF _Toc384825466 \h </w:instrText>
             </w:r>
             <w:r>
               <w:rPr>
+                <w:rFonts w:asciiTheme="majorHAnsi" w:hAnsiTheme="majorHAnsi"/>
                 <w:noProof/>
                 <w:webHidden/>
-              </w:rPr>
-            </w:r>
-            <w:r>
-              <w:rPr>
+                <w:sz w:val="24"/>
+                <w:szCs w:val="24"/>
+              </w:rPr>
+            </w:r>
+            <w:r>
+              <w:rPr>
+                <w:rFonts w:asciiTheme="majorHAnsi" w:hAnsiTheme="majorHAnsi"/>
                 <w:noProof/>
                 <w:webHidden/>
+                <w:sz w:val="24"/>
+                <w:szCs w:val="24"/>
               </w:rPr>
               <w:fldChar w:fldCharType="separate"/>
             </w:r>
             <w:r>
               <w:rPr>
+                <w:rFonts w:asciiTheme="majorHAnsi" w:hAnsiTheme="majorHAnsi"/>
                 <w:noProof/>
                 <w:webHidden/>
+                <w:sz w:val="24"/>
+                <w:szCs w:val="24"/>
               </w:rPr>
               <w:t>2</w:t>
             </w:r>
             <w:r>
               <w:rPr>
+                <w:rFonts w:asciiTheme="majorHAnsi" w:hAnsiTheme="majorHAnsi"/>
                 <w:noProof/>
                 <w:webHidden/>
+                <w:sz w:val="24"/>
+                <w:szCs w:val="24"/>
               </w:rPr>
               <w:fldChar w:fldCharType="end"/>
             </w:r>
@@ -4513,9 +4596,11 @@
           <w:pPr>
             <w:pStyle w:val="Inhopg2"/>
             <w:rPr>
-              <w:rFonts w:eastAsiaTheme="minorEastAsia"/>
+              <w:rFonts w:asciiTheme="majorHAnsi" w:eastAsiaTheme="minorEastAsia" w:hAnsiTheme="majorHAnsi"/>
               <w:b w:val="0"/>
               <w:noProof/>
+              <w:sz w:val="24"/>
+              <w:szCs w:val="24"/>
               <w:lang w:eastAsia="nl-NL"/>
             </w:rPr>
           </w:pPr>
@@ -4523,56 +4608,79 @@
             <w:r>
               <w:rPr>
                 <w:rStyle w:val="Hyperlink"/>
-                <w:rFonts w:ascii="Arial" w:hAnsi="Arial" w:cs="Arial"/>
+                <w:rFonts w:asciiTheme="majorHAnsi" w:hAnsiTheme="majorHAnsi" w:cs="Arial"/>
                 <w:noProof/>
+                <w:sz w:val="24"/>
+                <w:szCs w:val="24"/>
               </w:rPr>
               <w:t>De opdracht</w:t>
             </w:r>
             <w:r>
               <w:rPr>
+                <w:rFonts w:asciiTheme="majorHAnsi" w:hAnsiTheme="majorHAnsi"/>
                 <w:noProof/>
                 <w:webHidden/>
+                <w:sz w:val="24"/>
+                <w:szCs w:val="24"/>
               </w:rPr>
               <w:tab/>
             </w:r>
             <w:r>
               <w:rPr>
+                <w:rFonts w:asciiTheme="majorHAnsi" w:hAnsiTheme="majorHAnsi"/>
                 <w:noProof/>
                 <w:webHidden/>
+                <w:sz w:val="24"/>
+                <w:szCs w:val="24"/>
               </w:rPr>
               <w:fldChar w:fldCharType="begin"/>
             </w:r>
             <w:r>
               <w:rPr>
+                <w:rFonts w:asciiTheme="majorHAnsi" w:hAnsiTheme="majorHAnsi"/>
                 <w:noProof/>
                 <w:webHidden/>
+                <w:sz w:val="24"/>
+                <w:szCs w:val="24"/>
               </w:rPr>
               <w:instrText xml:space="preserve"> PAGEREF _Toc384825467 \h </w:instrText>
             </w:r>
             <w:r>
               <w:rPr>
+                <w:rFonts w:asciiTheme="majorHAnsi" w:hAnsiTheme="majorHAnsi"/>
                 <w:noProof/>
                 <w:webHidden/>
-              </w:rPr>
-            </w:r>
-            <w:r>
-              <w:rPr>
+                <w:sz w:val="24"/>
+                <w:szCs w:val="24"/>
+              </w:rPr>
+            </w:r>
+            <w:r>
+              <w:rPr>
+                <w:rFonts w:asciiTheme="majorHAnsi" w:hAnsiTheme="majorHAnsi"/>
                 <w:noProof/>
                 <w:webHidden/>
+                <w:sz w:val="24"/>
+                <w:szCs w:val="24"/>
               </w:rPr>
               <w:fldChar w:fldCharType="separate"/>
             </w:r>
             <w:r>
               <w:rPr>
+                <w:rFonts w:asciiTheme="majorHAnsi" w:hAnsiTheme="majorHAnsi"/>
                 <w:noProof/>
                 <w:webHidden/>
+                <w:sz w:val="24"/>
+                <w:szCs w:val="24"/>
               </w:rPr>
               <w:t>2</w:t>
             </w:r>
             <w:r>
               <w:rPr>
+                <w:rFonts w:asciiTheme="majorHAnsi" w:hAnsiTheme="majorHAnsi"/>
                 <w:noProof/>
                 <w:webHidden/>
+                <w:sz w:val="24"/>
+                <w:szCs w:val="24"/>
               </w:rPr>
               <w:fldChar w:fldCharType="end"/>
             </w:r>
@@ -4585,11 +4693,9 @@
               <w:tab w:val="right" w:leader="dot" w:pos="9062"/>
             </w:tabs>
             <w:rPr>
-              <w:rFonts w:eastAsiaTheme="minorEastAsia"/>
+              <w:rFonts w:asciiTheme="majorHAnsi" w:eastAsiaTheme="minorEastAsia" w:hAnsiTheme="majorHAnsi"/>
               <w:b w:val="0"/>
               <w:noProof/>
-              <w:sz w:val="22"/>
-              <w:szCs w:val="22"/>
               <w:lang w:eastAsia="nl-NL"/>
             </w:rPr>
           </w:pPr>
@@ -4597,13 +4703,14 @@
             <w:r>
               <w:rPr>
                 <w:rStyle w:val="Hyperlink"/>
-                <w:rFonts w:ascii="Calibri" w:hAnsi="Calibri" w:cs="Arial"/>
+                <w:rFonts w:asciiTheme="majorHAnsi" w:hAnsiTheme="majorHAnsi" w:cs="Arial"/>
                 <w:noProof/>
               </w:rPr>
               <w:t>Opdracht Activiteiten</w:t>
             </w:r>
             <w:r>
               <w:rPr>
+                <w:rFonts w:asciiTheme="majorHAnsi" w:hAnsiTheme="majorHAnsi"/>
                 <w:noProof/>
                 <w:webHidden/>
               </w:rPr>
@@ -4611,6 +4718,7 @@
             </w:r>
             <w:r>
               <w:rPr>
+                <w:rFonts w:asciiTheme="majorHAnsi" w:hAnsiTheme="majorHAnsi"/>
                 <w:noProof/>
                 <w:webHidden/>
               </w:rPr>
@@ -4618,6 +4726,7 @@
             </w:r>
             <w:r>
               <w:rPr>
+                <w:rFonts w:asciiTheme="majorHAnsi" w:hAnsiTheme="majorHAnsi"/>
                 <w:noProof/>
                 <w:webHidden/>
               </w:rPr>
@@ -4625,12 +4734,14 @@
             </w:r>
             <w:r>
               <w:rPr>
+                <w:rFonts w:asciiTheme="majorHAnsi" w:hAnsiTheme="majorHAnsi"/>
                 <w:noProof/>
                 <w:webHidden/>
               </w:rPr>
             </w:r>
             <w:r>
               <w:rPr>
+                <w:rFonts w:asciiTheme="majorHAnsi" w:hAnsiTheme="majorHAnsi"/>
                 <w:noProof/>
                 <w:webHidden/>
               </w:rPr>
@@ -4638,6 +4749,7 @@
             </w:r>
             <w:r>
               <w:rPr>
+                <w:rFonts w:asciiTheme="majorHAnsi" w:hAnsiTheme="majorHAnsi"/>
                 <w:noProof/>
                 <w:webHidden/>
               </w:rPr>
@@ -4645,6 +4757,7 @@
             </w:r>
             <w:r>
               <w:rPr>
+                <w:rFonts w:asciiTheme="majorHAnsi" w:hAnsiTheme="majorHAnsi"/>
                 <w:noProof/>
                 <w:webHidden/>
               </w:rPr>
@@ -4659,11 +4772,9 @@
               <w:tab w:val="right" w:leader="dot" w:pos="9062"/>
             </w:tabs>
             <w:rPr>
-              <w:rFonts w:eastAsiaTheme="minorEastAsia"/>
+              <w:rFonts w:asciiTheme="majorHAnsi" w:eastAsiaTheme="minorEastAsia" w:hAnsiTheme="majorHAnsi"/>
               <w:b w:val="0"/>
               <w:noProof/>
-              <w:sz w:val="22"/>
-              <w:szCs w:val="22"/>
               <w:lang w:eastAsia="nl-NL"/>
             </w:rPr>
           </w:pPr>
@@ -4671,13 +4782,14 @@
             <w:r>
               <w:rPr>
                 <w:rStyle w:val="Hyperlink"/>
-                <w:rFonts w:ascii="Calibri" w:hAnsi="Calibri" w:cs="Arial"/>
+                <w:rFonts w:asciiTheme="majorHAnsi" w:hAnsiTheme="majorHAnsi" w:cs="Arial"/>
                 <w:noProof/>
               </w:rPr>
               <w:t>Opdracht Grenzen</w:t>
             </w:r>
             <w:r>
               <w:rPr>
+                <w:rFonts w:asciiTheme="majorHAnsi" w:hAnsiTheme="majorHAnsi"/>
                 <w:noProof/>
                 <w:webHidden/>
               </w:rPr>
@@ -4685,6 +4797,7 @@
             </w:r>
             <w:r>
               <w:rPr>
+                <w:rFonts w:asciiTheme="majorHAnsi" w:hAnsiTheme="majorHAnsi"/>
                 <w:noProof/>
                 <w:webHidden/>
               </w:rPr>
@@ -4692,6 +4805,7 @@
             </w:r>
             <w:r>
               <w:rPr>
+                <w:rFonts w:asciiTheme="majorHAnsi" w:hAnsiTheme="majorHAnsi"/>
                 <w:noProof/>
                 <w:webHidden/>
               </w:rPr>
@@ -4699,12 +4813,14 @@
             </w:r>
             <w:r>
               <w:rPr>
+                <w:rFonts w:asciiTheme="majorHAnsi" w:hAnsiTheme="majorHAnsi"/>
                 <w:noProof/>
                 <w:webHidden/>
               </w:rPr>
             </w:r>
             <w:r>
               <w:rPr>
+                <w:rFonts w:asciiTheme="majorHAnsi" w:hAnsiTheme="majorHAnsi"/>
                 <w:noProof/>
                 <w:webHidden/>
               </w:rPr>
@@ -4712,6 +4828,7 @@
             </w:r>
             <w:r>
               <w:rPr>
+                <w:rFonts w:asciiTheme="majorHAnsi" w:hAnsiTheme="majorHAnsi"/>
                 <w:noProof/>
                 <w:webHidden/>
               </w:rPr>
@@ -4719,6 +4836,7 @@
             </w:r>
             <w:r>
               <w:rPr>
+                <w:rFonts w:asciiTheme="majorHAnsi" w:hAnsiTheme="majorHAnsi"/>
                 <w:noProof/>
                 <w:webHidden/>
               </w:rPr>
@@ -4733,11 +4851,9 @@
               <w:tab w:val="right" w:leader="dot" w:pos="9062"/>
             </w:tabs>
             <w:rPr>
-              <w:rFonts w:eastAsiaTheme="minorEastAsia"/>
+              <w:rFonts w:asciiTheme="majorHAnsi" w:eastAsiaTheme="minorEastAsia" w:hAnsiTheme="majorHAnsi"/>
               <w:b w:val="0"/>
               <w:noProof/>
-              <w:sz w:val="22"/>
-              <w:szCs w:val="22"/>
               <w:lang w:eastAsia="nl-NL"/>
             </w:rPr>
           </w:pPr>
@@ -4745,13 +4861,14 @@
             <w:r>
               <w:rPr>
                 <w:rStyle w:val="Hyperlink"/>
-                <w:rFonts w:ascii="Calibri" w:hAnsi="Calibri" w:cs="Arial"/>
+                <w:rFonts w:asciiTheme="majorHAnsi" w:hAnsiTheme="majorHAnsi" w:cs="Arial"/>
                 <w:noProof/>
               </w:rPr>
               <w:t>Producten</w:t>
             </w:r>
             <w:r>
               <w:rPr>
+                <w:rFonts w:asciiTheme="majorHAnsi" w:hAnsiTheme="majorHAnsi"/>
                 <w:noProof/>
                 <w:webHidden/>
               </w:rPr>
@@ -4759,6 +4876,7 @@
             </w:r>
             <w:r>
               <w:rPr>
+                <w:rFonts w:asciiTheme="majorHAnsi" w:hAnsiTheme="majorHAnsi"/>
                 <w:noProof/>
                 <w:webHidden/>
               </w:rPr>
@@ -4766,6 +4884,7 @@
             </w:r>
             <w:r>
               <w:rPr>
+                <w:rFonts w:asciiTheme="majorHAnsi" w:hAnsiTheme="majorHAnsi"/>
                 <w:noProof/>
                 <w:webHidden/>
               </w:rPr>
@@ -4773,12 +4892,14 @@
             </w:r>
             <w:r>
               <w:rPr>
+                <w:rFonts w:asciiTheme="majorHAnsi" w:hAnsiTheme="majorHAnsi"/>
                 <w:noProof/>
                 <w:webHidden/>
               </w:rPr>
             </w:r>
             <w:r>
               <w:rPr>
+                <w:rFonts w:asciiTheme="majorHAnsi" w:hAnsiTheme="majorHAnsi"/>
                 <w:noProof/>
                 <w:webHidden/>
               </w:rPr>
@@ -4786,6 +4907,7 @@
             </w:r>
             <w:r>
               <w:rPr>
+                <w:rFonts w:asciiTheme="majorHAnsi" w:hAnsiTheme="majorHAnsi"/>
                 <w:noProof/>
                 <w:webHidden/>
               </w:rPr>
@@ -4793,6 +4915,7 @@
             </w:r>
             <w:r>
               <w:rPr>
+                <w:rFonts w:asciiTheme="majorHAnsi" w:hAnsiTheme="majorHAnsi"/>
                 <w:noProof/>
                 <w:webHidden/>
               </w:rPr>
@@ -4807,11 +4930,9 @@
               <w:tab w:val="right" w:leader="dot" w:pos="9062"/>
             </w:tabs>
             <w:rPr>
-              <w:rFonts w:eastAsiaTheme="minorEastAsia"/>
+              <w:rFonts w:asciiTheme="majorHAnsi" w:eastAsiaTheme="minorEastAsia" w:hAnsiTheme="majorHAnsi"/>
               <w:b w:val="0"/>
               <w:noProof/>
-              <w:sz w:val="22"/>
-              <w:szCs w:val="22"/>
               <w:lang w:eastAsia="nl-NL"/>
             </w:rPr>
           </w:pPr>
@@ -4819,13 +4940,14 @@
             <w:r>
               <w:rPr>
                 <w:rStyle w:val="Hyperlink"/>
-                <w:rFonts w:ascii="Calibri" w:hAnsi="Calibri" w:cs="Arial"/>
+                <w:rFonts w:asciiTheme="majorHAnsi" w:hAnsiTheme="majorHAnsi" w:cs="Arial"/>
                 <w:noProof/>
               </w:rPr>
               <w:t>Kwaliteit</w:t>
             </w:r>
             <w:r>
               <w:rPr>
+                <w:rFonts w:asciiTheme="majorHAnsi" w:hAnsiTheme="majorHAnsi"/>
                 <w:noProof/>
                 <w:webHidden/>
               </w:rPr>
@@ -4833,6 +4955,7 @@
             </w:r>
             <w:r>
               <w:rPr>
+                <w:rFonts w:asciiTheme="majorHAnsi" w:hAnsiTheme="majorHAnsi"/>
                 <w:noProof/>
                 <w:webHidden/>
               </w:rPr>
@@ -4840,6 +4963,7 @@
             </w:r>
             <w:r>
               <w:rPr>
+                <w:rFonts w:asciiTheme="majorHAnsi" w:hAnsiTheme="majorHAnsi"/>
                 <w:noProof/>
                 <w:webHidden/>
               </w:rPr>
@@ -4847,12 +4971,14 @@
             </w:r>
             <w:r>
               <w:rPr>
+                <w:rFonts w:asciiTheme="majorHAnsi" w:hAnsiTheme="majorHAnsi"/>
                 <w:noProof/>
                 <w:webHidden/>
               </w:rPr>
             </w:r>
             <w:r>
               <w:rPr>
+                <w:rFonts w:asciiTheme="majorHAnsi" w:hAnsiTheme="majorHAnsi"/>
                 <w:noProof/>
                 <w:webHidden/>
               </w:rPr>
@@ -4860,6 +4986,7 @@
             </w:r>
             <w:r>
               <w:rPr>
+                <w:rFonts w:asciiTheme="majorHAnsi" w:hAnsiTheme="majorHAnsi"/>
                 <w:noProof/>
                 <w:webHidden/>
               </w:rPr>
@@ -4867,6 +4994,7 @@
             </w:r>
             <w:r>
               <w:rPr>
+                <w:rFonts w:asciiTheme="majorHAnsi" w:hAnsiTheme="majorHAnsi"/>
                 <w:noProof/>
                 <w:webHidden/>
               </w:rPr>
@@ -4881,11 +5009,9 @@
               <w:tab w:val="right" w:leader="dot" w:pos="9062"/>
             </w:tabs>
             <w:rPr>
-              <w:rFonts w:eastAsiaTheme="minorEastAsia"/>
+              <w:rFonts w:asciiTheme="majorHAnsi" w:eastAsiaTheme="minorEastAsia" w:hAnsiTheme="majorHAnsi"/>
               <w:b w:val="0"/>
               <w:noProof/>
-              <w:sz w:val="22"/>
-              <w:szCs w:val="22"/>
               <w:lang w:eastAsia="nl-NL"/>
             </w:rPr>
           </w:pPr>
@@ -4893,13 +5019,14 @@
             <w:r>
               <w:rPr>
                 <w:rStyle w:val="Hyperlink"/>
-                <w:rFonts w:ascii="Calibri" w:hAnsi="Calibri" w:cs="Arial"/>
+                <w:rFonts w:asciiTheme="majorHAnsi" w:hAnsiTheme="majorHAnsi" w:cs="Arial"/>
                 <w:noProof/>
               </w:rPr>
               <w:t>Opdracht Organisatie</w:t>
             </w:r>
             <w:r>
               <w:rPr>
+                <w:rFonts w:asciiTheme="majorHAnsi" w:hAnsiTheme="majorHAnsi"/>
                 <w:noProof/>
                 <w:webHidden/>
               </w:rPr>
@@ -4907,6 +5034,7 @@
             </w:r>
             <w:r>
               <w:rPr>
+                <w:rFonts w:asciiTheme="majorHAnsi" w:hAnsiTheme="majorHAnsi"/>
                 <w:noProof/>
                 <w:webHidden/>
               </w:rPr>
@@ -4914,6 +5042,7 @@
             </w:r>
             <w:r>
               <w:rPr>
+                <w:rFonts w:asciiTheme="majorHAnsi" w:hAnsiTheme="majorHAnsi"/>
                 <w:noProof/>
                 <w:webHidden/>
               </w:rPr>
@@ -4921,12 +5050,14 @@
             </w:r>
             <w:r>
               <w:rPr>
+                <w:rFonts w:asciiTheme="majorHAnsi" w:hAnsiTheme="majorHAnsi"/>
                 <w:noProof/>
                 <w:webHidden/>
               </w:rPr>
             </w:r>
             <w:r>
               <w:rPr>
+                <w:rFonts w:asciiTheme="majorHAnsi" w:hAnsiTheme="majorHAnsi"/>
                 <w:noProof/>
                 <w:webHidden/>
               </w:rPr>
@@ -4934,6 +5065,7 @@
             </w:r>
             <w:r>
               <w:rPr>
+                <w:rFonts w:asciiTheme="majorHAnsi" w:hAnsiTheme="majorHAnsi"/>
                 <w:noProof/>
                 <w:webHidden/>
               </w:rPr>
@@ -4941,6 +5073,7 @@
             </w:r>
             <w:r>
               <w:rPr>
+                <w:rFonts w:asciiTheme="majorHAnsi" w:hAnsiTheme="majorHAnsi"/>
                 <w:noProof/>
                 <w:webHidden/>
               </w:rPr>
@@ -4955,11 +5088,9 @@
               <w:tab w:val="right" w:leader="dot" w:pos="9062"/>
             </w:tabs>
             <w:rPr>
-              <w:rFonts w:eastAsiaTheme="minorEastAsia"/>
+              <w:rFonts w:asciiTheme="majorHAnsi" w:eastAsiaTheme="minorEastAsia" w:hAnsiTheme="majorHAnsi"/>
               <w:b w:val="0"/>
               <w:noProof/>
-              <w:sz w:val="22"/>
-              <w:szCs w:val="22"/>
               <w:lang w:eastAsia="nl-NL"/>
             </w:rPr>
           </w:pPr>
@@ -4967,13 +5098,14 @@
             <w:r>
               <w:rPr>
                 <w:rStyle w:val="Hyperlink"/>
-                <w:rFonts w:ascii="Calibri" w:hAnsi="Calibri" w:cs="Arial"/>
+                <w:rFonts w:asciiTheme="majorHAnsi" w:hAnsiTheme="majorHAnsi" w:cs="Arial"/>
                 <w:noProof/>
               </w:rPr>
               <w:t>Kosten en baten</w:t>
             </w:r>
             <w:r>
               <w:rPr>
+                <w:rFonts w:asciiTheme="majorHAnsi" w:hAnsiTheme="majorHAnsi"/>
                 <w:noProof/>
                 <w:webHidden/>
               </w:rPr>
@@ -4981,6 +5113,7 @@
             </w:r>
             <w:r>
               <w:rPr>
+                <w:rFonts w:asciiTheme="majorHAnsi" w:hAnsiTheme="majorHAnsi"/>
                 <w:noProof/>
                 <w:webHidden/>
               </w:rPr>
@@ -4988,6 +5121,7 @@
             </w:r>
             <w:r>
               <w:rPr>
+                <w:rFonts w:asciiTheme="majorHAnsi" w:hAnsiTheme="majorHAnsi"/>
                 <w:noProof/>
                 <w:webHidden/>
               </w:rPr>
@@ -4995,12 +5129,14 @@
             </w:r>
             <w:r>
               <w:rPr>
+                <w:rFonts w:asciiTheme="majorHAnsi" w:hAnsiTheme="majorHAnsi"/>
                 <w:noProof/>
                 <w:webHidden/>
               </w:rPr>
             </w:r>
             <w:r>
               <w:rPr>
+                <w:rFonts w:asciiTheme="majorHAnsi" w:hAnsiTheme="majorHAnsi"/>
                 <w:noProof/>
                 <w:webHidden/>
               </w:rPr>
@@ -5008,6 +5144,7 @@
             </w:r>
             <w:r>
               <w:rPr>
+                <w:rFonts w:asciiTheme="majorHAnsi" w:hAnsiTheme="majorHAnsi"/>
                 <w:noProof/>
                 <w:webHidden/>
               </w:rPr>
@@ -5015,6 +5152,7 @@
             </w:r>
             <w:r>
               <w:rPr>
+                <w:rFonts w:asciiTheme="majorHAnsi" w:hAnsiTheme="majorHAnsi"/>
                 <w:noProof/>
                 <w:webHidden/>
               </w:rPr>
@@ -5026,9 +5164,11 @@
           <w:pPr>
             <w:pStyle w:val="Inhopg2"/>
             <w:rPr>
-              <w:rFonts w:eastAsiaTheme="minorEastAsia"/>
+              <w:rFonts w:asciiTheme="majorHAnsi" w:eastAsiaTheme="minorEastAsia" w:hAnsiTheme="majorHAnsi"/>
               <w:b w:val="0"/>
               <w:noProof/>
+              <w:sz w:val="24"/>
+              <w:szCs w:val="24"/>
               <w:lang w:eastAsia="nl-NL"/>
             </w:rPr>
           </w:pPr>
@@ -5036,56 +5176,79 @@
             <w:r>
               <w:rPr>
                 <w:rStyle w:val="Hyperlink"/>
-                <w:rFonts w:ascii="Calibri" w:hAnsi="Calibri" w:cs="Arial"/>
+                <w:rFonts w:asciiTheme="majorHAnsi" w:hAnsiTheme="majorHAnsi" w:cs="Arial"/>
                 <w:noProof/>
+                <w:sz w:val="24"/>
+                <w:szCs w:val="24"/>
               </w:rPr>
               <w:t>Kosten</w:t>
             </w:r>
             <w:r>
               <w:rPr>
+                <w:rFonts w:asciiTheme="majorHAnsi" w:hAnsiTheme="majorHAnsi"/>
                 <w:noProof/>
                 <w:webHidden/>
+                <w:sz w:val="24"/>
+                <w:szCs w:val="24"/>
               </w:rPr>
               <w:tab/>
             </w:r>
             <w:r>
               <w:rPr>
+                <w:rFonts w:asciiTheme="majorHAnsi" w:hAnsiTheme="majorHAnsi"/>
                 <w:noProof/>
                 <w:webHidden/>
+                <w:sz w:val="24"/>
+                <w:szCs w:val="24"/>
               </w:rPr>
               <w:fldChar w:fldCharType="begin"/>
             </w:r>
             <w:r>
               <w:rPr>
+                <w:rFonts w:asciiTheme="majorHAnsi" w:hAnsiTheme="majorHAnsi"/>
                 <w:noProof/>
                 <w:webHidden/>
+                <w:sz w:val="24"/>
+                <w:szCs w:val="24"/>
               </w:rPr>
               <w:instrText xml:space="preserve"> PAGEREF _Toc384825474 \h </w:instrText>
             </w:r>
             <w:r>
               <w:rPr>
+                <w:rFonts w:asciiTheme="majorHAnsi" w:hAnsiTheme="majorHAnsi"/>
                 <w:noProof/>
                 <w:webHidden/>
-              </w:rPr>
-            </w:r>
-            <w:r>
-              <w:rPr>
+                <w:sz w:val="24"/>
+                <w:szCs w:val="24"/>
+              </w:rPr>
+            </w:r>
+            <w:r>
+              <w:rPr>
+                <w:rFonts w:asciiTheme="majorHAnsi" w:hAnsiTheme="majorHAnsi"/>
                 <w:noProof/>
                 <w:webHidden/>
+                <w:sz w:val="24"/>
+                <w:szCs w:val="24"/>
               </w:rPr>
               <w:fldChar w:fldCharType="separate"/>
             </w:r>
             <w:r>
               <w:rPr>
+                <w:rFonts w:asciiTheme="majorHAnsi" w:hAnsiTheme="majorHAnsi"/>
                 <w:noProof/>
                 <w:webHidden/>
+                <w:sz w:val="24"/>
+                <w:szCs w:val="24"/>
               </w:rPr>
               <w:t>8</w:t>
             </w:r>
             <w:r>
               <w:rPr>
+                <w:rFonts w:asciiTheme="majorHAnsi" w:hAnsiTheme="majorHAnsi"/>
                 <w:noProof/>
                 <w:webHidden/>
+                <w:sz w:val="24"/>
+                <w:szCs w:val="24"/>
               </w:rPr>
               <w:fldChar w:fldCharType="end"/>
             </w:r>
@@ -5095,9 +5258,11 @@
           <w:pPr>
             <w:pStyle w:val="Inhopg2"/>
             <w:rPr>
-              <w:rFonts w:eastAsiaTheme="minorEastAsia"/>
+              <w:rFonts w:asciiTheme="majorHAnsi" w:eastAsiaTheme="minorEastAsia" w:hAnsiTheme="majorHAnsi"/>
               <w:b w:val="0"/>
               <w:noProof/>
+              <w:sz w:val="24"/>
+              <w:szCs w:val="24"/>
               <w:lang w:eastAsia="nl-NL"/>
             </w:rPr>
           </w:pPr>
@@ -5105,56 +5270,79 @@
             <w:r>
               <w:rPr>
                 <w:rStyle w:val="Hyperlink"/>
-                <w:rFonts w:ascii="Calibri" w:hAnsi="Calibri" w:cs="Arial"/>
+                <w:rFonts w:asciiTheme="majorHAnsi" w:hAnsiTheme="majorHAnsi" w:cs="Arial"/>
                 <w:noProof/>
+                <w:sz w:val="24"/>
+                <w:szCs w:val="24"/>
               </w:rPr>
               <w:t>Baten</w:t>
             </w:r>
             <w:r>
               <w:rPr>
+                <w:rFonts w:asciiTheme="majorHAnsi" w:hAnsiTheme="majorHAnsi"/>
                 <w:noProof/>
                 <w:webHidden/>
+                <w:sz w:val="24"/>
+                <w:szCs w:val="24"/>
               </w:rPr>
               <w:tab/>
             </w:r>
             <w:r>
               <w:rPr>
+                <w:rFonts w:asciiTheme="majorHAnsi" w:hAnsiTheme="majorHAnsi"/>
                 <w:noProof/>
                 <w:webHidden/>
+                <w:sz w:val="24"/>
+                <w:szCs w:val="24"/>
               </w:rPr>
               <w:fldChar w:fldCharType="begin"/>
             </w:r>
             <w:r>
               <w:rPr>
+                <w:rFonts w:asciiTheme="majorHAnsi" w:hAnsiTheme="majorHAnsi"/>
                 <w:noProof/>
                 <w:webHidden/>
+                <w:sz w:val="24"/>
+                <w:szCs w:val="24"/>
               </w:rPr>
               <w:instrText xml:space="preserve"> PAGEREF _Toc384825475 \h </w:instrText>
             </w:r>
             <w:r>
               <w:rPr>
+                <w:rFonts w:asciiTheme="majorHAnsi" w:hAnsiTheme="majorHAnsi"/>
                 <w:noProof/>
                 <w:webHidden/>
-              </w:rPr>
-            </w:r>
-            <w:r>
-              <w:rPr>
+                <w:sz w:val="24"/>
+                <w:szCs w:val="24"/>
+              </w:rPr>
+            </w:r>
+            <w:r>
+              <w:rPr>
+                <w:rFonts w:asciiTheme="majorHAnsi" w:hAnsiTheme="majorHAnsi"/>
                 <w:noProof/>
                 <w:webHidden/>
+                <w:sz w:val="24"/>
+                <w:szCs w:val="24"/>
               </w:rPr>
               <w:fldChar w:fldCharType="separate"/>
             </w:r>
             <w:r>
               <w:rPr>
+                <w:rFonts w:asciiTheme="majorHAnsi" w:hAnsiTheme="majorHAnsi"/>
                 <w:noProof/>
                 <w:webHidden/>
+                <w:sz w:val="24"/>
+                <w:szCs w:val="24"/>
               </w:rPr>
               <w:t>8</w:t>
             </w:r>
             <w:r>
               <w:rPr>
+                <w:rFonts w:asciiTheme="majorHAnsi" w:hAnsiTheme="majorHAnsi"/>
                 <w:noProof/>
                 <w:webHidden/>
+                <w:sz w:val="24"/>
+                <w:szCs w:val="24"/>
               </w:rPr>
               <w:fldChar w:fldCharType="end"/>
             </w:r>
@@ -5167,11 +5355,9 @@
               <w:tab w:val="right" w:leader="dot" w:pos="9062"/>
             </w:tabs>
             <w:rPr>
-              <w:rFonts w:eastAsiaTheme="minorEastAsia"/>
+              <w:rFonts w:asciiTheme="majorHAnsi" w:eastAsiaTheme="minorEastAsia" w:hAnsiTheme="majorHAnsi"/>
               <w:b w:val="0"/>
               <w:noProof/>
-              <w:sz w:val="22"/>
-              <w:szCs w:val="22"/>
               <w:lang w:eastAsia="nl-NL"/>
             </w:rPr>
           </w:pPr>
@@ -5179,13 +5365,14 @@
             <w:r>
               <w:rPr>
                 <w:rStyle w:val="Hyperlink"/>
-                <w:rFonts w:ascii="Calibri" w:hAnsi="Calibri" w:cs="Arial"/>
+                <w:rFonts w:asciiTheme="majorHAnsi" w:hAnsiTheme="majorHAnsi" w:cs="Arial"/>
                 <w:noProof/>
               </w:rPr>
               <w:t>Risico Analyse</w:t>
             </w:r>
             <w:r>
               <w:rPr>
+                <w:rFonts w:asciiTheme="majorHAnsi" w:hAnsiTheme="majorHAnsi"/>
                 <w:noProof/>
                 <w:webHidden/>
               </w:rPr>
@@ -5193,6 +5380,7 @@
             </w:r>
             <w:r>
               <w:rPr>
+                <w:rFonts w:asciiTheme="majorHAnsi" w:hAnsiTheme="majorHAnsi"/>
                 <w:noProof/>
                 <w:webHidden/>
               </w:rPr>
@@ -5200,6 +5388,7 @@
             </w:r>
             <w:r>
               <w:rPr>
+                <w:rFonts w:asciiTheme="majorHAnsi" w:hAnsiTheme="majorHAnsi"/>
                 <w:noProof/>
                 <w:webHidden/>
               </w:rPr>
@@ -5207,12 +5396,14 @@
             </w:r>
             <w:r>
               <w:rPr>
+                <w:rFonts w:asciiTheme="majorHAnsi" w:hAnsiTheme="majorHAnsi"/>
                 <w:noProof/>
                 <w:webHidden/>
               </w:rPr>
             </w:r>
             <w:r>
               <w:rPr>
+                <w:rFonts w:asciiTheme="majorHAnsi" w:hAnsiTheme="majorHAnsi"/>
                 <w:noProof/>
                 <w:webHidden/>
               </w:rPr>
@@ -5220,6 +5411,7 @@
             </w:r>
             <w:r>
               <w:rPr>
+                <w:rFonts w:asciiTheme="majorHAnsi" w:hAnsiTheme="majorHAnsi"/>
                 <w:noProof/>
                 <w:webHidden/>
               </w:rPr>
@@ -5227,6 +5419,7 @@
             </w:r>
             <w:r>
               <w:rPr>
+                <w:rFonts w:asciiTheme="majorHAnsi" w:hAnsiTheme="majorHAnsi"/>
                 <w:noProof/>
                 <w:webHidden/>
               </w:rPr>
@@ -5241,11 +5434,9 @@
               <w:tab w:val="right" w:leader="dot" w:pos="9062"/>
             </w:tabs>
             <w:rPr>
-              <w:rFonts w:eastAsiaTheme="minorEastAsia"/>
+              <w:rFonts w:asciiTheme="majorHAnsi" w:eastAsiaTheme="minorEastAsia" w:hAnsiTheme="majorHAnsi"/>
               <w:b w:val="0"/>
               <w:noProof/>
-              <w:sz w:val="22"/>
-              <w:szCs w:val="22"/>
               <w:lang w:eastAsia="nl-NL"/>
             </w:rPr>
           </w:pPr>
@@ -5253,13 +5444,14 @@
             <w:r>
               <w:rPr>
                 <w:rStyle w:val="Hyperlink"/>
-                <w:rFonts w:ascii="Calibri" w:hAnsi="Calibri" w:cs="Arial"/>
+                <w:rFonts w:asciiTheme="majorHAnsi" w:hAnsiTheme="majorHAnsi" w:cs="Arial"/>
                 <w:noProof/>
               </w:rPr>
               <w:t>Ten slotte</w:t>
             </w:r>
             <w:r>
               <w:rPr>
+                <w:rFonts w:asciiTheme="majorHAnsi" w:hAnsiTheme="majorHAnsi"/>
                 <w:noProof/>
                 <w:webHidden/>
               </w:rPr>
@@ -5267,6 +5459,7 @@
             </w:r>
             <w:r>
               <w:rPr>
+                <w:rFonts w:asciiTheme="majorHAnsi" w:hAnsiTheme="majorHAnsi"/>
                 <w:noProof/>
                 <w:webHidden/>
               </w:rPr>
@@ -5274,6 +5467,7 @@
             </w:r>
             <w:r>
               <w:rPr>
+                <w:rFonts w:asciiTheme="majorHAnsi" w:hAnsiTheme="majorHAnsi"/>
                 <w:noProof/>
                 <w:webHidden/>
               </w:rPr>
@@ -5281,12 +5475,14 @@
             </w:r>
             <w:r>
               <w:rPr>
+                <w:rFonts w:asciiTheme="majorHAnsi" w:hAnsiTheme="majorHAnsi"/>
                 <w:noProof/>
                 <w:webHidden/>
               </w:rPr>
             </w:r>
             <w:r>
               <w:rPr>
+                <w:rFonts w:asciiTheme="majorHAnsi" w:hAnsiTheme="majorHAnsi"/>
                 <w:noProof/>
                 <w:webHidden/>
               </w:rPr>
@@ -5294,6 +5490,7 @@
             </w:r>
             <w:r>
               <w:rPr>
+                <w:rFonts w:asciiTheme="majorHAnsi" w:hAnsiTheme="majorHAnsi"/>
                 <w:noProof/>
                 <w:webHidden/>
               </w:rPr>
@@ -5301,6 +5498,7 @@
             </w:r>
             <w:r>
               <w:rPr>
+                <w:rFonts w:asciiTheme="majorHAnsi" w:hAnsiTheme="majorHAnsi"/>
                 <w:noProof/>
                 <w:webHidden/>
               </w:rPr>
@@ -5311,12 +5509,14 @@
         <w:p>
           <w:pPr>
             <w:rPr>
-              <w:rFonts w:ascii="Calibri" w:hAnsi="Calibri" w:cs="Arial"/>
+              <w:rFonts w:asciiTheme="majorHAnsi" w:hAnsiTheme="majorHAnsi" w:cs="Arial"/>
+              <w:sz w:val="24"/>
+              <w:szCs w:val="24"/>
             </w:rPr>
           </w:pPr>
           <w:r>
             <w:rPr>
-              <w:rFonts w:ascii="Arial" w:hAnsi="Arial" w:cs="Arial"/>
+              <w:rFonts w:asciiTheme="majorHAnsi" w:hAnsiTheme="majorHAnsi" w:cs="Arial"/>
               <w:b/>
               <w:bCs/>
               <w:noProof/>
@@ -5396,6 +5596,27 @@
     </w:p>
     <w:p>
       <w:pPr>
+        <w:rPr>
+          <w:rFonts w:ascii="Calibri" w:eastAsiaTheme="majorEastAsia" w:hAnsi="Calibri" w:cs="Arial"/>
+          <w:b/>
+          <w:color w:val="2E74B5" w:themeColor="accent1" w:themeShade="BF"/>
+          <w:sz w:val="56"/>
+          <w:szCs w:val="26"/>
+        </w:rPr>
+      </w:pPr>
+      <w:bookmarkStart w:id="3" w:name="_Toc384825464"/>
+      <w:bookmarkStart w:id="4" w:name="_Toc347077638"/>
+      <w:r>
+        <w:rPr>
+          <w:rFonts w:ascii="Calibri" w:hAnsi="Calibri" w:cs="Arial"/>
+          <w:b/>
+          <w:sz w:val="56"/>
+        </w:rPr>
+        <w:br w:type="page"/>
+      </w:r>
+    </w:p>
+    <w:p>
+      <w:pPr>
         <w:pStyle w:val="Kop2"/>
         <w:ind w:left="2832" w:firstLine="708"/>
         <w:rPr>
@@ -5404,8 +5625,6 @@
           <w:szCs w:val="24"/>
         </w:rPr>
       </w:pPr>
-      <w:bookmarkStart w:id="3" w:name="_Toc384825464"/>
-      <w:bookmarkStart w:id="4" w:name="_Toc347077638"/>
       <w:r>
         <w:rPr>
           <w:rFonts w:ascii="Calibri" w:hAnsi="Calibri" w:cs="Arial"/>
@@ -5421,7 +5640,7 @@
       <w:pPr>
         <w:pStyle w:val="Kop2"/>
         <w:rPr>
-          <w:rFonts w:ascii="Arial" w:hAnsi="Arial" w:cs="Arial"/>
+          <w:rFonts w:cs="Arial"/>
           <w:sz w:val="24"/>
           <w:szCs w:val="24"/>
         </w:rPr>
@@ -5431,7 +5650,7 @@
       <w:bookmarkEnd w:id="4"/>
       <w:r>
         <w:rPr>
-          <w:rFonts w:ascii="Arial" w:hAnsi="Arial" w:cs="Arial"/>
+          <w:rFonts w:cs="Arial"/>
           <w:sz w:val="24"/>
           <w:szCs w:val="24"/>
         </w:rPr>
@@ -5444,42 +5663,80 @@
       <w:pPr>
         <w:spacing w:after="0" w:line="240" w:lineRule="auto"/>
         <w:rPr>
-          <w:rFonts w:ascii="Arial" w:hAnsi="Arial" w:cs="Arial"/>
-          <w:sz w:val="24"/>
-          <w:szCs w:val="24"/>
-        </w:rPr>
-      </w:pPr>
-      <w:r>
-        <w:rPr>
-          <w:rFonts w:ascii="Arial" w:hAnsi="Arial" w:cs="Arial"/>
-          <w:sz w:val="24"/>
-          <w:szCs w:val="24"/>
-        </w:rPr>
-        <w:t xml:space="preserve">Naar aanleiding van de 14 weken stage en de kennis die je daar hebt opgedaan ga je een </w:t>
-      </w:r>
-      <w:proofErr w:type="spellStart"/>
-      <w:r>
-        <w:rPr>
-          <w:rFonts w:ascii="Arial" w:hAnsi="Arial" w:cs="Arial"/>
-          <w:sz w:val="24"/>
-          <w:szCs w:val="24"/>
-        </w:rPr>
-        <w:t>beroepsspecifieke</w:t>
-      </w:r>
-      <w:proofErr w:type="spellEnd"/>
-      <w:r>
-        <w:rPr>
-          <w:rFonts w:ascii="Arial" w:hAnsi="Arial" w:cs="Arial"/>
-          <w:sz w:val="24"/>
-          <w:szCs w:val="24"/>
-        </w:rPr>
-        <w:t xml:space="preserve"> opdracht doen het is de bedoeling dat je voor deze opdracht een plan van aanpak gaat schrijven.</w:t>
-      </w:r>
-    </w:p>
-    <w:p>
-      <w:pPr>
-        <w:rPr>
-          <w:rFonts w:ascii="Arial" w:hAnsi="Arial" w:cs="Arial"/>
+          <w:rFonts w:asciiTheme="majorHAnsi" w:hAnsiTheme="majorHAnsi" w:cs="Arial"/>
+          <w:sz w:val="24"/>
+          <w:szCs w:val="24"/>
+        </w:rPr>
+      </w:pPr>
+      <w:r>
+        <w:rPr>
+          <w:rFonts w:asciiTheme="majorHAnsi" w:hAnsiTheme="majorHAnsi" w:cs="Arial"/>
+          <w:sz w:val="24"/>
+          <w:szCs w:val="24"/>
+        </w:rPr>
+        <w:t>Na aan</w:t>
+      </w:r>
+      <w:r>
+        <w:rPr>
+          <w:rFonts w:asciiTheme="majorHAnsi" w:hAnsiTheme="majorHAnsi" w:cs="Arial"/>
+          <w:sz w:val="24"/>
+          <w:szCs w:val="24"/>
+        </w:rPr>
+        <w:t>leiding van de eerste 3 periodes</w:t>
+      </w:r>
+      <w:r>
+        <w:rPr>
+          <w:rFonts w:asciiTheme="majorHAnsi" w:hAnsiTheme="majorHAnsi" w:cs="Arial"/>
+          <w:sz w:val="24"/>
+          <w:szCs w:val="24"/>
+        </w:rPr>
+        <w:t xml:space="preserve"> van de opleiding Media-Developer </w:t>
+      </w:r>
+      <w:r>
+        <w:rPr>
+          <w:rFonts w:asciiTheme="majorHAnsi" w:hAnsiTheme="majorHAnsi" w:cs="Arial"/>
+          <w:sz w:val="24"/>
+          <w:szCs w:val="24"/>
+        </w:rPr>
+        <w:t xml:space="preserve">en de kennis die </w:t>
+      </w:r>
+      <w:r>
+        <w:rPr>
+          <w:rFonts w:asciiTheme="majorHAnsi" w:hAnsiTheme="majorHAnsi" w:cs="Arial"/>
+          <w:sz w:val="24"/>
+          <w:szCs w:val="24"/>
+        </w:rPr>
+        <w:t>we d</w:t>
+      </w:r>
+      <w:r>
+        <w:rPr>
+          <w:rFonts w:asciiTheme="majorHAnsi" w:hAnsiTheme="majorHAnsi" w:cs="Arial"/>
+          <w:sz w:val="24"/>
+          <w:szCs w:val="24"/>
+        </w:rPr>
+        <w:t>aarin hebt opgedaan moe</w:t>
+      </w:r>
+      <w:r>
+        <w:rPr>
+          <w:rFonts w:asciiTheme="majorHAnsi" w:hAnsiTheme="majorHAnsi" w:cs="Arial"/>
+          <w:sz w:val="24"/>
+          <w:szCs w:val="24"/>
+        </w:rPr>
+        <w:t>ten we</w:t>
+      </w:r>
+      <w:r>
+        <w:rPr>
+          <w:rFonts w:asciiTheme="majorHAnsi" w:hAnsiTheme="majorHAnsi" w:cs="Arial"/>
+          <w:sz w:val="24"/>
+          <w:szCs w:val="24"/>
+        </w:rPr>
+        <w:t xml:space="preserve"> voor deze opdracht een plan van aanpak schrijven.</w:t>
+      </w:r>
+    </w:p>
+    <w:p>
+      <w:pPr>
+        <w:rPr>
+          <w:rFonts w:asciiTheme="majorHAnsi" w:hAnsiTheme="majorHAnsi" w:cs="Arial"/>
           <w:sz w:val="24"/>
           <w:szCs w:val="24"/>
         </w:rPr>
@@ -5489,7 +5746,7 @@
       <w:pPr>
         <w:pStyle w:val="Kop2"/>
         <w:rPr>
-          <w:rFonts w:ascii="Arial" w:hAnsi="Arial" w:cs="Arial"/>
+          <w:rFonts w:cs="Arial"/>
           <w:sz w:val="24"/>
           <w:szCs w:val="24"/>
         </w:rPr>
@@ -5499,7 +5756,7 @@
       <w:bookmarkStart w:id="9" w:name="_Toc384825466"/>
       <w:r>
         <w:rPr>
-          <w:rFonts w:ascii="Arial" w:hAnsi="Arial" w:cs="Arial"/>
+          <w:rFonts w:cs="Arial"/>
           <w:sz w:val="24"/>
           <w:szCs w:val="24"/>
         </w:rPr>
@@ -5512,27 +5769,41 @@
     <w:p>
       <w:pPr>
         <w:rPr>
-          <w:rFonts w:ascii="Arial" w:hAnsi="Arial" w:cs="Arial"/>
-          <w:sz w:val="24"/>
-          <w:szCs w:val="24"/>
-        </w:rPr>
-      </w:pPr>
-      <w:r>
-        <w:rPr>
-          <w:rFonts w:ascii="Arial" w:hAnsi="Arial" w:cs="Arial"/>
-          <w:sz w:val="24"/>
-          <w:szCs w:val="24"/>
-        </w:rPr>
-        <w:t>De doelstelling is om deze opdracht snel maar correct uit te voeren, zonder dat er hierna nog vele fouten optreden en ik veel tijd kwijt ben om dit te herstellen.</w:t>
+          <w:rFonts w:asciiTheme="majorHAnsi" w:hAnsiTheme="majorHAnsi" w:cs="Arial"/>
+          <w:sz w:val="24"/>
+          <w:szCs w:val="24"/>
+        </w:rPr>
+      </w:pPr>
+      <w:r>
+        <w:rPr>
+          <w:rFonts w:asciiTheme="majorHAnsi" w:hAnsiTheme="majorHAnsi" w:cs="Arial"/>
+          <w:sz w:val="24"/>
+          <w:szCs w:val="24"/>
+        </w:rPr>
+        <w:t xml:space="preserve">De doelstelling is om deze opdracht snel maar correct uit te voeren, </w:t>
       </w:r>
       <w:bookmarkStart w:id="10" w:name="_Toc347077640"/>
-    </w:p>
-    <w:p/>
+      <w:r>
+        <w:rPr>
+          <w:rFonts w:asciiTheme="majorHAnsi" w:hAnsiTheme="majorHAnsi" w:cs="Arial"/>
+          <w:sz w:val="24"/>
+          <w:szCs w:val="24"/>
+        </w:rPr>
+        <w:t>zodat alles toch optimaal werkt.</w:t>
+      </w:r>
+    </w:p>
+    <w:p>
+      <w:pPr>
+        <w:rPr>
+          <w:rFonts w:asciiTheme="majorHAnsi" w:hAnsiTheme="majorHAnsi"/>
+        </w:rPr>
+      </w:pPr>
+    </w:p>
     <w:p>
       <w:pPr>
         <w:pStyle w:val="Kop2"/>
         <w:rPr>
-          <w:rFonts w:ascii="Arial" w:hAnsi="Arial" w:cs="Arial"/>
+          <w:rFonts w:cs="Arial"/>
           <w:sz w:val="24"/>
           <w:szCs w:val="24"/>
         </w:rPr>
@@ -5541,7 +5812,7 @@
       <w:bookmarkStart w:id="12" w:name="_Toc384825467"/>
       <w:r>
         <w:rPr>
-          <w:rFonts w:ascii="Arial" w:hAnsi="Arial" w:cs="Arial"/>
+          <w:rFonts w:cs="Arial"/>
           <w:sz w:val="24"/>
           <w:szCs w:val="24"/>
         </w:rPr>
@@ -5555,32 +5826,30 @@
       <w:pPr>
         <w:spacing w:after="0" w:line="240" w:lineRule="auto"/>
         <w:rPr>
-          <w:rFonts w:ascii="Arial" w:hAnsi="Arial" w:cs="Arial"/>
-          <w:sz w:val="24"/>
-          <w:szCs w:val="24"/>
-        </w:rPr>
-      </w:pPr>
-      <w:r>
-        <w:rPr>
-          <w:rFonts w:ascii="Arial" w:hAnsi="Arial" w:cs="Arial"/>
-          <w:sz w:val="24"/>
-          <w:szCs w:val="24"/>
-        </w:rPr>
-        <w:t xml:space="preserve">Voor ons eerste jaar stage is het de bedoeling dat je een beroeps specifieke opdracht uitvoer. Dit ga je doen door 3 deelopdrachten. </w:t>
-      </w:r>
-      <w:proofErr w:type="gramStart"/>
-      <w:r>
-        <w:rPr>
-          <w:rFonts w:ascii="Arial" w:hAnsi="Arial" w:cs="Arial"/>
-          <w:sz w:val="24"/>
-          <w:szCs w:val="24"/>
-        </w:rPr>
-        <w:t>Het</w:t>
-      </w:r>
-      <w:proofErr w:type="gramEnd"/>
-      <w:r>
-        <w:rPr>
-          <w:rFonts w:ascii="Arial" w:hAnsi="Arial" w:cs="Arial"/>
+          <w:rFonts w:asciiTheme="majorHAnsi" w:hAnsiTheme="majorHAnsi" w:cs="Arial"/>
+          <w:sz w:val="24"/>
+          <w:szCs w:val="24"/>
+        </w:rPr>
+      </w:pPr>
+      <w:r>
+        <w:rPr>
+          <w:rFonts w:asciiTheme="majorHAnsi" w:hAnsiTheme="majorHAnsi" w:cs="Arial"/>
+          <w:sz w:val="24"/>
+          <w:szCs w:val="24"/>
+        </w:rPr>
+        <w:t xml:space="preserve">De opdracht voor dit project is het maken van een </w:t>
+      </w:r>
+      <w:r>
+        <w:rPr>
+          <w:rFonts w:asciiTheme="majorHAnsi" w:hAnsiTheme="majorHAnsi" w:cs="Arial"/>
+          <w:sz w:val="24"/>
+          <w:szCs w:val="24"/>
+        </w:rPr>
+        <w:t>web applicatie</w:t>
+      </w:r>
+      <w:r>
+        <w:rPr>
+          <w:rFonts w:asciiTheme="majorHAnsi" w:hAnsiTheme="majorHAnsi" w:cs="Arial"/>
           <w:sz w:val="24"/>
           <w:szCs w:val="24"/>
         </w:rPr>
@@ -5588,19 +5857,29 @@
       </w:r>
       <w:r>
         <w:rPr>
-          <w:rFonts w:ascii="Arial" w:hAnsi="Arial" w:cs="Arial"/>
-          <w:sz w:val="24"/>
-          <w:szCs w:val="24"/>
-        </w:rPr>
-        <w:t>opdracht</w:t>
-      </w:r>
-      <w:r>
-        <w:rPr>
-          <w:rFonts w:ascii="Arial" w:hAnsi="Arial" w:cs="Arial"/>
-          <w:sz w:val="24"/>
-          <w:szCs w:val="24"/>
-        </w:rPr>
-        <w:t xml:space="preserve"> wordt beoordeeld en moet worden goed gekeurd door de stage begeleider: Gert-jan Radstaake en studieloopbaanbegeleider: Sietse Dijks</w:t>
+          <w:rFonts w:asciiTheme="majorHAnsi" w:hAnsiTheme="majorHAnsi" w:cs="Arial"/>
+          <w:sz w:val="24"/>
+          <w:szCs w:val="24"/>
+        </w:rPr>
+        <w:t xml:space="preserve">met een database waarmee een voetbaltoernooi live wordt </w:t>
+      </w:r>
+      <w:proofErr w:type="spellStart"/>
+      <w:r>
+        <w:rPr>
+          <w:rFonts w:asciiTheme="majorHAnsi" w:hAnsiTheme="majorHAnsi" w:cs="Arial"/>
+          <w:sz w:val="24"/>
+          <w:szCs w:val="24"/>
+        </w:rPr>
+        <w:t>gestreamed</w:t>
+      </w:r>
+      <w:proofErr w:type="spellEnd"/>
+      <w:r>
+        <w:rPr>
+          <w:rFonts w:asciiTheme="majorHAnsi" w:hAnsiTheme="majorHAnsi" w:cs="Arial"/>
+          <w:sz w:val="24"/>
+          <w:szCs w:val="24"/>
+        </w:rPr>
+        <w:t>.</w:t>
       </w:r>
     </w:p>
     <w:p>
@@ -5733,12 +6012,12 @@
     </w:p>
     <w:p>
       <w:pPr>
-        <w:pStyle w:val="Kop1"/>
-        <w:jc w:val="center"/>
-        <w:rPr>
-          <w:rFonts w:ascii="Calibri" w:hAnsi="Calibri" w:cs="Arial"/>
+        <w:rPr>
+          <w:rFonts w:ascii="Calibri" w:eastAsiaTheme="majorEastAsia" w:hAnsi="Calibri" w:cs="Arial"/>
           <w:b/>
+          <w:color w:val="2E74B5" w:themeColor="accent1" w:themeShade="BF"/>
           <w:sz w:val="56"/>
+          <w:szCs w:val="32"/>
         </w:rPr>
       </w:pPr>
       <w:bookmarkStart w:id="14" w:name="_Toc384825468"/>
@@ -5750,6 +6029,25 @@
           <w:b/>
           <w:sz w:val="56"/>
         </w:rPr>
+        <w:br w:type="page"/>
+      </w:r>
+    </w:p>
+    <w:p>
+      <w:pPr>
+        <w:pStyle w:val="Kop1"/>
+        <w:jc w:val="center"/>
+        <w:rPr>
+          <w:rFonts w:ascii="Calibri" w:hAnsi="Calibri" w:cs="Arial"/>
+          <w:b/>
+          <w:sz w:val="56"/>
+        </w:rPr>
+      </w:pPr>
+      <w:r>
+        <w:rPr>
+          <w:rFonts w:ascii="Calibri" w:hAnsi="Calibri" w:cs="Arial"/>
+          <w:b/>
+          <w:sz w:val="56"/>
+        </w:rPr>
         <w:lastRenderedPageBreak/>
         <w:t>Opdracht</w:t>
       </w:r>
@@ -5764,6 +6062,262 @@
       <w:bookmarkEnd w:id="14"/>
     </w:p>
     <w:p/>
+    <w:p>
+      <w:pPr>
+        <w:pStyle w:val="Lijstalinea"/>
+        <w:numPr>
+          <w:ilvl w:val="0"/>
+          <w:numId w:val="13"/>
+        </w:numPr>
+        <w:spacing w:line="300" w:lineRule="auto"/>
+        <w:rPr>
+          <w:sz w:val="24"/>
+          <w:szCs w:val="24"/>
+        </w:rPr>
+      </w:pPr>
+      <w:r>
+        <w:rPr>
+          <w:sz w:val="24"/>
+          <w:szCs w:val="24"/>
+        </w:rPr>
+        <w:t>Conventierapport</w:t>
+      </w:r>
+    </w:p>
+    <w:p>
+      <w:pPr>
+        <w:pStyle w:val="Lijstalinea"/>
+        <w:numPr>
+          <w:ilvl w:val="0"/>
+          <w:numId w:val="13"/>
+        </w:numPr>
+        <w:spacing w:line="300" w:lineRule="auto"/>
+        <w:rPr>
+          <w:sz w:val="24"/>
+          <w:szCs w:val="24"/>
+        </w:rPr>
+      </w:pPr>
+      <w:r>
+        <w:rPr>
+          <w:sz w:val="24"/>
+          <w:szCs w:val="24"/>
+        </w:rPr>
+        <w:t>Bereikbaarheidslijst</w:t>
+      </w:r>
+    </w:p>
+    <w:p>
+      <w:pPr>
+        <w:pStyle w:val="Lijstalinea"/>
+        <w:numPr>
+          <w:ilvl w:val="0"/>
+          <w:numId w:val="13"/>
+        </w:numPr>
+        <w:spacing w:line="300" w:lineRule="auto"/>
+        <w:rPr>
+          <w:sz w:val="24"/>
+          <w:szCs w:val="24"/>
+        </w:rPr>
+      </w:pPr>
+      <w:r>
+        <w:rPr>
+          <w:sz w:val="24"/>
+          <w:szCs w:val="24"/>
+        </w:rPr>
+        <w:t>Plan van aanpak</w:t>
+      </w:r>
+      <w:r>
+        <w:rPr>
+          <w:sz w:val="24"/>
+          <w:szCs w:val="24"/>
+        </w:rPr>
+        <w:t>:</w:t>
+      </w:r>
+    </w:p>
+    <w:p>
+      <w:pPr>
+        <w:pStyle w:val="Lijstalinea"/>
+        <w:numPr>
+          <w:ilvl w:val="1"/>
+          <w:numId w:val="13"/>
+        </w:numPr>
+        <w:spacing w:line="300" w:lineRule="auto"/>
+        <w:rPr>
+          <w:sz w:val="24"/>
+          <w:szCs w:val="24"/>
+        </w:rPr>
+      </w:pPr>
+      <w:r>
+        <w:rPr>
+          <w:sz w:val="24"/>
+          <w:szCs w:val="24"/>
+        </w:rPr>
+        <w:t>Doelstellingen (SMART)</w:t>
+      </w:r>
+    </w:p>
+    <w:p>
+      <w:pPr>
+        <w:pStyle w:val="Lijstalinea"/>
+        <w:numPr>
+          <w:ilvl w:val="1"/>
+          <w:numId w:val="13"/>
+        </w:numPr>
+        <w:spacing w:line="300" w:lineRule="auto"/>
+        <w:rPr>
+          <w:sz w:val="24"/>
+          <w:szCs w:val="24"/>
+        </w:rPr>
+      </w:pPr>
+      <w:r>
+        <w:rPr>
+          <w:sz w:val="24"/>
+          <w:szCs w:val="24"/>
+        </w:rPr>
+        <w:t>planning</w:t>
+      </w:r>
+    </w:p>
+    <w:p>
+      <w:pPr>
+        <w:pStyle w:val="Lijstalinea"/>
+        <w:numPr>
+          <w:ilvl w:val="1"/>
+          <w:numId w:val="13"/>
+        </w:numPr>
+        <w:spacing w:line="300" w:lineRule="auto"/>
+        <w:rPr>
+          <w:sz w:val="24"/>
+          <w:szCs w:val="24"/>
+        </w:rPr>
+      </w:pPr>
+      <w:r>
+        <w:rPr>
+          <w:sz w:val="24"/>
+          <w:szCs w:val="24"/>
+        </w:rPr>
+        <w:t>Projectgrenzen / Randvoorwaarden</w:t>
+      </w:r>
+    </w:p>
+    <w:p>
+      <w:pPr>
+        <w:pStyle w:val="Lijstalinea"/>
+        <w:numPr>
+          <w:ilvl w:val="1"/>
+          <w:numId w:val="13"/>
+        </w:numPr>
+        <w:spacing w:line="300" w:lineRule="auto"/>
+        <w:rPr>
+          <w:sz w:val="24"/>
+          <w:szCs w:val="24"/>
+        </w:rPr>
+      </w:pPr>
+      <w:r>
+        <w:rPr>
+          <w:sz w:val="24"/>
+          <w:szCs w:val="24"/>
+        </w:rPr>
+        <w:t>Producten (eindproducten van het project)</w:t>
+      </w:r>
+    </w:p>
+    <w:p>
+      <w:pPr>
+        <w:pStyle w:val="Lijstalinea"/>
+        <w:numPr>
+          <w:ilvl w:val="1"/>
+          <w:numId w:val="13"/>
+        </w:numPr>
+        <w:spacing w:line="300" w:lineRule="auto"/>
+        <w:rPr>
+          <w:sz w:val="24"/>
+          <w:szCs w:val="24"/>
+        </w:rPr>
+      </w:pPr>
+      <w:r>
+        <w:rPr>
+          <w:sz w:val="24"/>
+          <w:szCs w:val="24"/>
+        </w:rPr>
+        <w:t>Kwaliteit</w:t>
+      </w:r>
+    </w:p>
+    <w:p>
+      <w:pPr>
+        <w:pStyle w:val="Lijstalinea"/>
+        <w:numPr>
+          <w:ilvl w:val="1"/>
+          <w:numId w:val="13"/>
+        </w:numPr>
+        <w:spacing w:line="300" w:lineRule="auto"/>
+        <w:rPr>
+          <w:sz w:val="24"/>
+          <w:szCs w:val="24"/>
+        </w:rPr>
+      </w:pPr>
+      <w:r>
+        <w:rPr>
+          <w:sz w:val="24"/>
+          <w:szCs w:val="24"/>
+        </w:rPr>
+        <w:t>Risico’s</w:t>
+      </w:r>
+    </w:p>
+    <w:p>
+      <w:pPr>
+        <w:pStyle w:val="Lijstalinea"/>
+        <w:numPr>
+          <w:ilvl w:val="1"/>
+          <w:numId w:val="13"/>
+        </w:numPr>
+        <w:spacing w:line="300" w:lineRule="auto"/>
+        <w:rPr>
+          <w:sz w:val="24"/>
+          <w:szCs w:val="24"/>
+        </w:rPr>
+      </w:pPr>
+      <w:r>
+        <w:rPr>
+          <w:sz w:val="24"/>
+          <w:szCs w:val="24"/>
+        </w:rPr>
+        <w:t>Logboek gedurende project</w:t>
+      </w:r>
+    </w:p>
+    <w:p>
+      <w:pPr>
+        <w:pStyle w:val="Lijstalinea"/>
+        <w:numPr>
+          <w:ilvl w:val="0"/>
+          <w:numId w:val="13"/>
+        </w:numPr>
+        <w:spacing w:line="300" w:lineRule="auto"/>
+        <w:rPr>
+          <w:sz w:val="24"/>
+          <w:szCs w:val="24"/>
+        </w:rPr>
+      </w:pPr>
+      <w:r>
+        <w:rPr>
+          <w:sz w:val="24"/>
+          <w:szCs w:val="24"/>
+        </w:rPr>
+        <w:t>Rolverdeling</w:t>
+      </w:r>
+    </w:p>
+    <w:p>
+      <w:pPr>
+        <w:ind w:firstLine="708"/>
+        <w:rPr>
+          <w:b/>
+          <w:sz w:val="24"/>
+          <w:szCs w:val="24"/>
+        </w:rPr>
+      </w:pPr>
+      <w:r>
+        <w:rPr>
+          <w:b/>
+          <w:sz w:val="24"/>
+          <w:szCs w:val="24"/>
+        </w:rPr>
+        <w:t>Design</w:t>
+      </w:r>
+    </w:p>
     <w:p>
       <w:pPr>
         <w:pStyle w:val="Lijstalinea"/>
@@ -5771,20 +6325,28 @@
           <w:ilvl w:val="0"/>
           <w:numId w:val="11"/>
         </w:numPr>
-        <w:rPr>
-          <w:rFonts w:ascii="Calibri" w:hAnsi="Calibri" w:cs="Arial"/>
-          <w:sz w:val="24"/>
-          <w:szCs w:val="24"/>
-        </w:rPr>
-      </w:pPr>
-      <w:r>
-        <w:rPr>
-          <w:rFonts w:ascii="Calibri" w:hAnsi="Calibri" w:cs="Arial"/>
-          <w:sz w:val="24"/>
-          <w:szCs w:val="24"/>
-        </w:rPr>
-        <w:t>Gezocht op rare bestandsnamen</w:t>
-      </w:r>
+        <w:spacing w:line="300" w:lineRule="auto"/>
+        <w:rPr>
+          <w:sz w:val="24"/>
+          <w:szCs w:val="24"/>
+        </w:rPr>
+      </w:pPr>
+      <w:r>
+        <w:rPr>
+          <w:sz w:val="24"/>
+          <w:szCs w:val="24"/>
+        </w:rPr>
+        <w:t xml:space="preserve">Prototype op basis van </w:t>
+      </w:r>
+      <w:proofErr w:type="spellStart"/>
+      <w:r>
+        <w:rPr>
+          <w:sz w:val="24"/>
+          <w:szCs w:val="24"/>
+        </w:rPr>
+        <w:t>wireframes</w:t>
+      </w:r>
+      <w:proofErr w:type="spellEnd"/>
     </w:p>
     <w:p>
       <w:pPr>
@@ -5793,20 +6355,37 @@
           <w:ilvl w:val="0"/>
           <w:numId w:val="11"/>
         </w:numPr>
-        <w:rPr>
-          <w:rFonts w:ascii="Calibri" w:hAnsi="Calibri" w:cs="Arial"/>
-          <w:sz w:val="24"/>
-          <w:szCs w:val="24"/>
-        </w:rPr>
-      </w:pPr>
-      <w:r>
-        <w:rPr>
-          <w:rFonts w:ascii="Calibri" w:hAnsi="Calibri" w:cs="Arial"/>
-          <w:sz w:val="24"/>
-          <w:szCs w:val="24"/>
-        </w:rPr>
-        <w:t>Bestanden verwijderd</w:t>
-      </w:r>
+        <w:spacing w:line="300" w:lineRule="auto"/>
+        <w:rPr>
+          <w:sz w:val="24"/>
+          <w:szCs w:val="24"/>
+        </w:rPr>
+      </w:pPr>
+      <w:r>
+        <w:rPr>
+          <w:sz w:val="24"/>
+          <w:szCs w:val="24"/>
+        </w:rPr>
+        <w:t xml:space="preserve">Datamodel database  op basis van </w:t>
+      </w:r>
+      <w:proofErr w:type="spellStart"/>
+      <w:r>
+        <w:rPr>
+          <w:sz w:val="24"/>
+          <w:szCs w:val="24"/>
+        </w:rPr>
+        <w:t>wire</w:t>
+      </w:r>
+      <w:bookmarkStart w:id="16" w:name="_GoBack"/>
+      <w:bookmarkEnd w:id="16"/>
+      <w:r>
+        <w:rPr>
+          <w:sz w:val="24"/>
+          <w:szCs w:val="24"/>
+        </w:rPr>
+        <w:t>frames</w:t>
+      </w:r>
+      <w:proofErr w:type="spellEnd"/>
     </w:p>
     <w:p>
       <w:pPr>
@@ -5815,19 +6394,34 @@
           <w:ilvl w:val="0"/>
           <w:numId w:val="11"/>
         </w:numPr>
-        <w:rPr>
-          <w:rFonts w:ascii="Calibri" w:hAnsi="Calibri" w:cs="Arial"/>
-          <w:sz w:val="24"/>
-          <w:szCs w:val="24"/>
-        </w:rPr>
-      </w:pPr>
-      <w:r>
-        <w:rPr>
-          <w:rFonts w:ascii="Calibri" w:hAnsi="Calibri" w:cs="Arial"/>
-          <w:sz w:val="24"/>
-          <w:szCs w:val="24"/>
-        </w:rPr>
-        <w:t>Joomla core files opnieuw erover heen gezet/update</w:t>
+        <w:spacing w:line="300" w:lineRule="auto"/>
+        <w:rPr>
+          <w:sz w:val="24"/>
+          <w:szCs w:val="24"/>
+        </w:rPr>
+      </w:pPr>
+      <w:r>
+        <w:rPr>
+          <w:sz w:val="24"/>
+          <w:szCs w:val="24"/>
+        </w:rPr>
+        <w:t xml:space="preserve">Onderzoeksrapport naar </w:t>
+      </w:r>
+      <w:proofErr w:type="spellStart"/>
+      <w:r>
+        <w:rPr>
+          <w:sz w:val="24"/>
+          <w:szCs w:val="24"/>
+        </w:rPr>
+        <w:t>streamingdiensten</w:t>
+      </w:r>
+      <w:proofErr w:type="spellEnd"/>
+      <w:r>
+        <w:rPr>
+          <w:sz w:val="24"/>
+          <w:szCs w:val="24"/>
+        </w:rPr>
+        <w:t xml:space="preserve"> en gebruik hier van</w:t>
       </w:r>
     </w:p>
     <w:p>
@@ -5837,19 +6431,18 @@
           <w:ilvl w:val="0"/>
           <w:numId w:val="11"/>
         </w:numPr>
-        <w:rPr>
-          <w:rFonts w:ascii="Calibri" w:hAnsi="Calibri" w:cs="Arial"/>
-          <w:sz w:val="24"/>
-          <w:szCs w:val="24"/>
-        </w:rPr>
-      </w:pPr>
-      <w:r>
-        <w:rPr>
-          <w:rFonts w:ascii="Calibri" w:hAnsi="Calibri" w:cs="Arial"/>
-          <w:sz w:val="24"/>
-          <w:szCs w:val="24"/>
-        </w:rPr>
-        <w:t>Map rechten verandert</w:t>
+        <w:spacing w:line="300" w:lineRule="auto"/>
+        <w:rPr>
+          <w:sz w:val="24"/>
+          <w:szCs w:val="24"/>
+        </w:rPr>
+      </w:pPr>
+      <w:r>
+        <w:rPr>
+          <w:sz w:val="24"/>
+          <w:szCs w:val="24"/>
+        </w:rPr>
+        <w:t>Uitgewerkte pouleschema + wedstrijdschema op papier</w:t>
       </w:r>
     </w:p>
     <w:p>
@@ -5859,61 +6452,36 @@
           <w:ilvl w:val="0"/>
           <w:numId w:val="11"/>
         </w:numPr>
-        <w:rPr>
-          <w:rFonts w:ascii="Calibri" w:hAnsi="Calibri" w:cs="Arial"/>
-          <w:sz w:val="24"/>
-          <w:szCs w:val="24"/>
-        </w:rPr>
-      </w:pPr>
-      <w:r>
-        <w:rPr>
-          <w:rFonts w:ascii="Calibri" w:hAnsi="Calibri" w:cs="Arial"/>
-          <w:sz w:val="24"/>
-          <w:szCs w:val="24"/>
-        </w:rPr>
-        <w:t>Upload fix bestanden erin gezet.</w:t>
-      </w:r>
-    </w:p>
-    <w:p>
-      <w:pPr>
-        <w:pStyle w:val="Lijstalinea"/>
-        <w:rPr>
-          <w:rFonts w:ascii="Calibri" w:hAnsi="Calibri" w:cs="Arial"/>
-          <w:sz w:val="24"/>
-          <w:szCs w:val="24"/>
-        </w:rPr>
-      </w:pPr>
-    </w:p>
-    <w:p>
-      <w:pPr>
-        <w:pStyle w:val="Lijstalinea"/>
-        <w:rPr>
-          <w:rFonts w:ascii="Calibri" w:hAnsi="Calibri" w:cs="Arial"/>
-          <w:sz w:val="24"/>
-          <w:szCs w:val="24"/>
-        </w:rPr>
-      </w:pPr>
-      <w:r>
-        <w:rPr>
-          <w:rFonts w:ascii="Calibri" w:hAnsi="Calibri" w:cs="Arial"/>
-          <w:sz w:val="24"/>
-          <w:szCs w:val="24"/>
-        </w:rPr>
-        <w:br/>
-      </w:r>
-      <w:proofErr w:type="gramStart"/>
-      <w:r>
-        <w:rPr>
-          <w:rFonts w:ascii="Calibri" w:hAnsi="Calibri" w:cs="Arial"/>
+        <w:spacing w:line="300" w:lineRule="auto"/>
+        <w:rPr>
+          <w:sz w:val="24"/>
+          <w:szCs w:val="24"/>
+        </w:rPr>
+      </w:pPr>
+      <w:r>
+        <w:rPr>
+          <w:sz w:val="24"/>
+          <w:szCs w:val="24"/>
+        </w:rPr>
+        <w:t>Flowchart van design op basis van prototype en datamodel</w:t>
+      </w:r>
+    </w:p>
+    <w:p>
+      <w:pPr>
+        <w:ind w:left="720"/>
+        <w:rPr>
+          <w:sz w:val="24"/>
+          <w:szCs w:val="24"/>
+        </w:rPr>
+      </w:pPr>
+      <w:r>
+        <w:rPr>
           <w:b/>
-          <w:i/>
-          <w:sz w:val="24"/>
-          <w:szCs w:val="24"/>
-          <w:u w:val="single"/>
-        </w:rPr>
-        <w:t>documentatie</w:t>
-      </w:r>
-      <w:proofErr w:type="gramEnd"/>
+          <w:sz w:val="24"/>
+          <w:szCs w:val="24"/>
+        </w:rPr>
+        <w:t>Research</w:t>
+      </w:r>
     </w:p>
     <w:p>
       <w:pPr>
@@ -5922,19 +6490,18 @@
           <w:ilvl w:val="0"/>
           <w:numId w:val="11"/>
         </w:numPr>
-        <w:rPr>
-          <w:rFonts w:ascii="Calibri" w:hAnsi="Calibri" w:cs="Arial"/>
-          <w:sz w:val="24"/>
-          <w:szCs w:val="24"/>
-        </w:rPr>
-      </w:pPr>
-      <w:r>
-        <w:rPr>
-          <w:rFonts w:ascii="Calibri" w:hAnsi="Calibri" w:cs="Arial"/>
-          <w:sz w:val="24"/>
-          <w:szCs w:val="24"/>
-        </w:rPr>
-        <w:t>Documentatie onthacking</w:t>
+        <w:spacing w:line="300" w:lineRule="auto"/>
+        <w:rPr>
+          <w:sz w:val="24"/>
+          <w:szCs w:val="24"/>
+        </w:rPr>
+      </w:pPr>
+      <w:r>
+        <w:rPr>
+          <w:sz w:val="24"/>
+          <w:szCs w:val="24"/>
+        </w:rPr>
+        <w:t>Onderzoeksrapport applicatie (uitgebreide antwoorden op de leervragen</w:t>
       </w:r>
     </w:p>
     <w:p>
@@ -5944,19 +6511,19 @@
           <w:ilvl w:val="0"/>
           <w:numId w:val="11"/>
         </w:numPr>
-        <w:rPr>
-          <w:rFonts w:ascii="Calibri" w:hAnsi="Calibri" w:cs="Arial"/>
-          <w:sz w:val="24"/>
-          <w:szCs w:val="24"/>
-        </w:rPr>
-      </w:pPr>
-      <w:r>
-        <w:rPr>
-          <w:rFonts w:ascii="Calibri" w:hAnsi="Calibri" w:cs="Arial"/>
-          <w:sz w:val="24"/>
-          <w:szCs w:val="24"/>
-        </w:rPr>
-        <w:t>Upgrade bestand gemaakt voor de klant/ ons zelf</w:t>
+        <w:spacing w:line="300" w:lineRule="auto"/>
+        <w:rPr>
+          <w:b/>
+          <w:sz w:val="24"/>
+          <w:szCs w:val="24"/>
+        </w:rPr>
+      </w:pPr>
+      <w:r>
+        <w:rPr>
+          <w:sz w:val="24"/>
+          <w:szCs w:val="24"/>
+        </w:rPr>
+        <w:t>Adviesvoorstel voor optimalisatie applicatie</w:t>
       </w:r>
     </w:p>
     <w:p>
@@ -5966,19 +6533,18 @@
           <w:ilvl w:val="0"/>
           <w:numId w:val="11"/>
         </w:numPr>
-        <w:rPr>
-          <w:rFonts w:ascii="Calibri" w:hAnsi="Calibri" w:cs="Arial"/>
-          <w:sz w:val="24"/>
-          <w:szCs w:val="24"/>
-        </w:rPr>
-      </w:pPr>
-      <w:r>
-        <w:rPr>
-          <w:rFonts w:ascii="Calibri" w:hAnsi="Calibri" w:cs="Arial"/>
-          <w:sz w:val="24"/>
-          <w:szCs w:val="24"/>
-        </w:rPr>
-        <w:t>Plan van aanpak</w:t>
+        <w:spacing w:line="300" w:lineRule="auto"/>
+        <w:rPr>
+          <w:sz w:val="24"/>
+          <w:szCs w:val="24"/>
+        </w:rPr>
+      </w:pPr>
+      <w:r>
+        <w:rPr>
+          <w:sz w:val="24"/>
+          <w:szCs w:val="24"/>
+        </w:rPr>
+        <w:t>Flowchart op basis van gegeven applicatie</w:t>
       </w:r>
     </w:p>
     <w:p>
@@ -5993,411 +6559,32 @@
     </w:p>
     <w:p>
       <w:pPr>
-        <w:pStyle w:val="Kop1"/>
-        <w:jc w:val="center"/>
+        <w:pStyle w:val="Lijstalinea"/>
+        <w:rPr>
+          <w:rFonts w:ascii="Calibri" w:hAnsi="Calibri" w:cs="Arial"/>
+          <w:sz w:val="24"/>
+          <w:szCs w:val="24"/>
+        </w:rPr>
+      </w:pPr>
+      <w:r>
+        <w:rPr>
+          <w:rFonts w:ascii="Calibri" w:hAnsi="Calibri" w:cs="Arial"/>
+          <w:sz w:val="24"/>
+          <w:szCs w:val="24"/>
+        </w:rPr>
+        <w:br/>
+      </w:r>
+      <w:r>
         <w:rPr>
           <w:rFonts w:ascii="Calibri" w:hAnsi="Calibri" w:cs="Arial"/>
           <w:b/>
-          <w:sz w:val="56"/>
-        </w:rPr>
-      </w:pPr>
-      <w:r>
-        <w:rPr>
-          <w:rFonts w:ascii="Calibri" w:hAnsi="Calibri" w:cs="Arial"/>
-          <w:b/>
-          <w:sz w:val="56"/>
-        </w:rPr>
-        <w:t xml:space="preserve"> </w:t>
-      </w:r>
-      <w:r>
-        <w:rPr>
-          <w:rFonts w:ascii="Calibri" w:hAnsi="Calibri" w:cs="Arial"/>
-          <w:b/>
-          <w:sz w:val="56"/>
-        </w:rPr>
-        <w:br w:type="page"/>
-      </w:r>
-      <w:bookmarkStart w:id="16" w:name="_Toc384825469"/>
-      <w:r>
-        <w:rPr>
-          <w:rFonts w:ascii="Calibri" w:hAnsi="Calibri" w:cs="Arial"/>
-          <w:b/>
-          <w:sz w:val="56"/>
-        </w:rPr>
-        <w:lastRenderedPageBreak/>
-        <w:t>Opdracht</w:t>
-      </w:r>
-      <w:r>
-        <w:rPr>
-          <w:rFonts w:ascii="Calibri" w:hAnsi="Calibri" w:cs="Arial"/>
-          <w:b/>
-          <w:sz w:val="56"/>
-        </w:rPr>
-        <w:t xml:space="preserve"> Grenzen</w:t>
-      </w:r>
-      <w:bookmarkEnd w:id="15"/>
-      <w:bookmarkEnd w:id="16"/>
-    </w:p>
-    <w:p>
-      <w:pPr>
-        <w:rPr>
-          <w:rFonts w:ascii="Calibri" w:hAnsi="Calibri" w:cs="Arial"/>
-        </w:rPr>
-      </w:pPr>
-    </w:p>
-    <w:p>
-      <w:pPr>
-        <w:rPr>
-          <w:rFonts w:ascii="Calibri" w:hAnsi="Calibri" w:cs="Arial"/>
-          <w:sz w:val="24"/>
-          <w:szCs w:val="24"/>
-        </w:rPr>
-      </w:pPr>
-      <w:r>
-        <w:rPr>
-          <w:rFonts w:ascii="Calibri" w:hAnsi="Calibri" w:cs="Arial"/>
+          <w:i/>
           <w:sz w:val="24"/>
           <w:szCs w:val="24"/>
           <w:u w:val="single"/>
         </w:rPr>
-        <w:t>Begin datum</w:t>
-      </w:r>
-      <w:r>
-        <w:rPr>
-          <w:rFonts w:ascii="Calibri" w:hAnsi="Calibri" w:cs="Arial"/>
-          <w:sz w:val="24"/>
-          <w:szCs w:val="24"/>
-        </w:rPr>
-        <w:t xml:space="preserve">: </w:t>
-      </w:r>
-      <w:r>
-        <w:rPr>
-          <w:rFonts w:ascii="Calibri" w:hAnsi="Calibri" w:cs="Arial"/>
-          <w:sz w:val="24"/>
-          <w:szCs w:val="24"/>
-        </w:rPr>
-        <w:t>09-04-2014 (10:00)</w:t>
-      </w:r>
-    </w:p>
-    <w:p>
-      <w:pPr>
-        <w:rPr>
-          <w:rFonts w:ascii="Calibri" w:hAnsi="Calibri" w:cs="Arial"/>
-          <w:sz w:val="24"/>
-          <w:szCs w:val="24"/>
-        </w:rPr>
-      </w:pPr>
-      <w:r>
-        <w:rPr>
-          <w:rFonts w:ascii="Calibri" w:hAnsi="Calibri" w:cs="Arial"/>
-          <w:sz w:val="24"/>
-          <w:szCs w:val="24"/>
-          <w:u w:val="single"/>
-        </w:rPr>
-        <w:t>Eind datum</w:t>
-      </w:r>
-      <w:r>
-        <w:rPr>
-          <w:rFonts w:ascii="Calibri" w:hAnsi="Calibri" w:cs="Arial"/>
-          <w:sz w:val="24"/>
-          <w:szCs w:val="24"/>
-        </w:rPr>
-        <w:t xml:space="preserve">: </w:t>
-      </w:r>
-      <w:r>
-        <w:rPr>
-          <w:rFonts w:ascii="Calibri" w:hAnsi="Calibri" w:cs="Arial"/>
-          <w:sz w:val="24"/>
-          <w:szCs w:val="24"/>
-        </w:rPr>
-        <w:t>09-04-2014 (16:00)</w:t>
-      </w:r>
-    </w:p>
-    <w:p>
-      <w:pPr>
-        <w:rPr>
-          <w:rFonts w:ascii="Calibri" w:hAnsi="Calibri" w:cs="Arial"/>
-          <w:sz w:val="24"/>
-          <w:szCs w:val="24"/>
-        </w:rPr>
-      </w:pPr>
-      <w:r>
-        <w:rPr>
-          <w:rFonts w:ascii="Calibri" w:hAnsi="Calibri" w:cs="Arial"/>
-          <w:sz w:val="24"/>
-          <w:szCs w:val="24"/>
-          <w:u w:val="single"/>
-        </w:rPr>
-        <w:t>Te laat starten</w:t>
-      </w:r>
-      <w:r>
-        <w:rPr>
-          <w:rFonts w:ascii="Calibri" w:hAnsi="Calibri" w:cs="Arial"/>
-          <w:sz w:val="24"/>
-          <w:szCs w:val="24"/>
-        </w:rPr>
-        <w:t>: door te laat te starten zou ik in de problemen kunnen komen dit omdat de opdracht dan niet binnen de bepaalde tijd af is. En de klant nog steeds met een gehackte website zit.</w:t>
-      </w:r>
-    </w:p>
-    <w:p>
-      <w:pPr>
-        <w:rPr>
-          <w:rFonts w:ascii="Calibri" w:hAnsi="Calibri" w:cs="Arial"/>
-          <w:sz w:val="24"/>
-          <w:szCs w:val="24"/>
-        </w:rPr>
-      </w:pPr>
-      <w:r>
-        <w:rPr>
-          <w:rFonts w:ascii="Calibri" w:hAnsi="Calibri" w:cs="Arial"/>
-          <w:sz w:val="24"/>
-          <w:szCs w:val="24"/>
-          <w:u w:val="single"/>
-        </w:rPr>
-        <w:t>Te laat eindigen</w:t>
-      </w:r>
-      <w:r>
-        <w:rPr>
-          <w:rFonts w:ascii="Calibri" w:hAnsi="Calibri" w:cs="Arial"/>
-          <w:sz w:val="24"/>
-          <w:szCs w:val="24"/>
-        </w:rPr>
-        <w:t>: hiervoor geldt in principe het zelfde als voor te laat start</w:t>
-      </w:r>
-      <w:r>
-        <w:rPr>
-          <w:rFonts w:ascii="Calibri" w:hAnsi="Calibri" w:cs="Arial"/>
-          <w:sz w:val="24"/>
-          <w:szCs w:val="24"/>
-        </w:rPr>
-        <w:t xml:space="preserve">en als ik gewoon doorwerk is er </w:t>
-      </w:r>
-      <w:r>
-        <w:rPr>
-          <w:rFonts w:ascii="Calibri" w:hAnsi="Calibri" w:cs="Arial"/>
-          <w:sz w:val="24"/>
-          <w:szCs w:val="24"/>
-        </w:rPr>
-        <w:t>ni</w:t>
-      </w:r>
-      <w:r>
-        <w:rPr>
-          <w:rFonts w:ascii="Calibri" w:hAnsi="Calibri" w:cs="Arial"/>
-          <w:sz w:val="24"/>
-          <w:szCs w:val="24"/>
-        </w:rPr>
-        <w:t>ets</w:t>
-      </w:r>
-      <w:r>
-        <w:rPr>
-          <w:rFonts w:ascii="Calibri" w:hAnsi="Calibri" w:cs="Arial"/>
-          <w:sz w:val="24"/>
-          <w:szCs w:val="24"/>
-        </w:rPr>
-        <w:t xml:space="preserve"> aan de hand.</w:t>
-      </w:r>
-    </w:p>
-    <w:p>
-      <w:pPr>
-        <w:rPr>
-          <w:rFonts w:ascii="Calibri" w:hAnsi="Calibri" w:cs="Arial"/>
-          <w:sz w:val="24"/>
-          <w:szCs w:val="24"/>
-        </w:rPr>
-      </w:pPr>
-      <w:r>
-        <w:rPr>
-          <w:rFonts w:ascii="Calibri" w:hAnsi="Calibri" w:cs="Arial"/>
-          <w:sz w:val="24"/>
-          <w:szCs w:val="24"/>
-          <w:u w:val="single"/>
-        </w:rPr>
-        <w:t>Budge</w:t>
-      </w:r>
-      <w:r>
-        <w:rPr>
-          <w:rFonts w:ascii="Calibri" w:hAnsi="Calibri" w:cs="Arial"/>
-          <w:sz w:val="24"/>
-          <w:szCs w:val="24"/>
-        </w:rPr>
-        <w:t>t: is hierop niet van toepassing</w:t>
-      </w:r>
-    </w:p>
-    <w:p>
-      <w:pPr>
-        <w:rPr>
-          <w:rFonts w:ascii="Calibri" w:hAnsi="Calibri" w:cs="Arial"/>
-          <w:sz w:val="24"/>
-          <w:szCs w:val="24"/>
-        </w:rPr>
-      </w:pPr>
-    </w:p>
-    <w:p>
-      <w:pPr>
-        <w:rPr>
-          <w:rFonts w:ascii="Calibri" w:hAnsi="Calibri" w:cs="Arial"/>
-        </w:rPr>
-      </w:pPr>
-    </w:p>
-    <w:p>
-      <w:pPr>
-        <w:rPr>
-          <w:rFonts w:ascii="Calibri" w:hAnsi="Calibri" w:cs="Arial"/>
-        </w:rPr>
-      </w:pPr>
-    </w:p>
-    <w:p>
-      <w:pPr>
-        <w:rPr>
-          <w:rFonts w:ascii="Calibri" w:hAnsi="Calibri" w:cs="Arial"/>
-        </w:rPr>
-      </w:pPr>
-    </w:p>
-    <w:p>
-      <w:pPr>
-        <w:rPr>
-          <w:rFonts w:ascii="Calibri" w:hAnsi="Calibri" w:cs="Arial"/>
-        </w:rPr>
-      </w:pPr>
-    </w:p>
-    <w:p>
-      <w:pPr>
-        <w:rPr>
-          <w:rFonts w:ascii="Calibri" w:hAnsi="Calibri" w:cs="Arial"/>
-        </w:rPr>
-      </w:pPr>
-    </w:p>
-    <w:p>
-      <w:pPr>
-        <w:rPr>
-          <w:rFonts w:ascii="Calibri" w:hAnsi="Calibri" w:cs="Arial"/>
-        </w:rPr>
-      </w:pPr>
-    </w:p>
-    <w:p>
-      <w:pPr>
-        <w:rPr>
-          <w:rFonts w:ascii="Calibri" w:hAnsi="Calibri" w:cs="Arial"/>
-        </w:rPr>
-      </w:pPr>
-    </w:p>
-    <w:p>
-      <w:pPr>
-        <w:rPr>
-          <w:rFonts w:ascii="Calibri" w:hAnsi="Calibri" w:cs="Arial"/>
-        </w:rPr>
-      </w:pPr>
-    </w:p>
-    <w:p>
-      <w:pPr>
-        <w:rPr>
-          <w:rFonts w:ascii="Calibri" w:hAnsi="Calibri" w:cs="Arial"/>
-        </w:rPr>
-      </w:pPr>
-    </w:p>
-    <w:p>
-      <w:pPr>
-        <w:pStyle w:val="Kop1"/>
-        <w:jc w:val="center"/>
-        <w:rPr>
-          <w:rFonts w:ascii="Calibri" w:hAnsi="Calibri" w:cs="Arial"/>
-          <w:b/>
-          <w:sz w:val="56"/>
-          <w:szCs w:val="56"/>
-        </w:rPr>
-      </w:pPr>
-      <w:bookmarkStart w:id="17" w:name="_Toc347077643"/>
-    </w:p>
-    <w:p>
-      <w:pPr>
-        <w:rPr>
-          <w:rFonts w:ascii="Calibri" w:hAnsi="Calibri" w:cs="Arial"/>
-        </w:rPr>
-      </w:pPr>
-    </w:p>
-    <w:p>
-      <w:pPr>
-        <w:pStyle w:val="Kop1"/>
-        <w:rPr>
-          <w:rFonts w:ascii="Calibri" w:hAnsi="Calibri" w:cs="Arial"/>
-          <w:b/>
-          <w:sz w:val="56"/>
-          <w:szCs w:val="56"/>
-        </w:rPr>
-      </w:pPr>
-    </w:p>
-    <w:p>
-      <w:pPr>
-        <w:rPr>
-          <w:rFonts w:ascii="Calibri" w:hAnsi="Calibri"/>
-        </w:rPr>
-      </w:pPr>
-    </w:p>
-    <w:p>
-      <w:pPr>
-        <w:pStyle w:val="Kop1"/>
-        <w:rPr>
-          <w:rFonts w:ascii="Calibri" w:hAnsi="Calibri" w:cs="Arial"/>
-          <w:b/>
-          <w:sz w:val="56"/>
-          <w:szCs w:val="56"/>
-        </w:rPr>
-      </w:pPr>
-    </w:p>
-    <w:p/>
-    <w:p>
-      <w:pPr>
-        <w:pStyle w:val="Kop1"/>
-        <w:jc w:val="center"/>
-        <w:rPr>
-          <w:rFonts w:ascii="Calibri" w:hAnsi="Calibri" w:cs="Arial"/>
-          <w:b/>
-          <w:sz w:val="56"/>
-          <w:szCs w:val="56"/>
-        </w:rPr>
-      </w:pPr>
-    </w:p>
-    <w:p>
-      <w:pPr>
-        <w:pStyle w:val="Kop1"/>
-        <w:jc w:val="center"/>
-        <w:rPr>
-          <w:rFonts w:ascii="Calibri" w:hAnsi="Calibri" w:cs="Arial"/>
-          <w:b/>
-          <w:sz w:val="56"/>
-          <w:szCs w:val="56"/>
-        </w:rPr>
-      </w:pPr>
-      <w:bookmarkStart w:id="18" w:name="_Toc384825470"/>
-      <w:bookmarkStart w:id="19" w:name="_GoBack"/>
-      <w:bookmarkEnd w:id="19"/>
-      <w:r>
-        <w:rPr>
-          <w:rFonts w:ascii="Calibri" w:hAnsi="Calibri" w:cs="Arial"/>
-          <w:b/>
-          <w:sz w:val="56"/>
-          <w:szCs w:val="56"/>
-        </w:rPr>
-        <w:t>P</w:t>
-      </w:r>
-      <w:r>
-        <w:rPr>
-          <w:rFonts w:ascii="Calibri" w:hAnsi="Calibri" w:cs="Arial"/>
-          <w:b/>
-          <w:sz w:val="56"/>
-          <w:szCs w:val="56"/>
-        </w:rPr>
-        <w:t>roducten</w:t>
-      </w:r>
-      <w:bookmarkEnd w:id="17"/>
-      <w:bookmarkEnd w:id="18"/>
-    </w:p>
-    <w:p>
-      <w:pPr>
-        <w:rPr>
-          <w:rFonts w:ascii="Calibri" w:hAnsi="Calibri" w:cs="Arial"/>
-        </w:rPr>
-      </w:pPr>
+        <w:t>documentatie</w:t>
+      </w:r>
     </w:p>
     <w:p>
       <w:pPr>
@@ -6418,7 +6605,7 @@
           <w:sz w:val="24"/>
           <w:szCs w:val="24"/>
         </w:rPr>
-        <w:t>Plan van aanpak</w:t>
+        <w:t>Documentatie onthacking</w:t>
       </w:r>
     </w:p>
     <w:p>
@@ -6440,7 +6627,7 @@
           <w:sz w:val="24"/>
           <w:szCs w:val="24"/>
         </w:rPr>
-        <w:t>Website onthacken lumberjackoutdoor</w:t>
+        <w:t>Upgrade bestand gemaakt voor de klant/ ons zelf</w:t>
       </w:r>
     </w:p>
     <w:p>
@@ -6462,8 +6649,480 @@
           <w:sz w:val="24"/>
           <w:szCs w:val="24"/>
         </w:rPr>
-        <w:t>Upgrade document voor lumberjackoutdoor</w:t>
-      </w:r>
+        <w:t>Plan van aanpak</w:t>
+      </w:r>
+    </w:p>
+    <w:p>
+      <w:pPr>
+        <w:pStyle w:val="Lijstalinea"/>
+        <w:rPr>
+          <w:rFonts w:ascii="Calibri" w:hAnsi="Calibri" w:cs="Arial"/>
+          <w:sz w:val="24"/>
+          <w:szCs w:val="24"/>
+        </w:rPr>
+      </w:pPr>
+    </w:p>
+    <w:p>
+      <w:pPr>
+        <w:pStyle w:val="Kop1"/>
+        <w:jc w:val="center"/>
+        <w:rPr>
+          <w:rFonts w:ascii="Calibri" w:hAnsi="Calibri" w:cs="Arial"/>
+          <w:b/>
+          <w:sz w:val="56"/>
+        </w:rPr>
+      </w:pPr>
+      <w:r>
+        <w:rPr>
+          <w:rFonts w:ascii="Calibri" w:hAnsi="Calibri" w:cs="Arial"/>
+          <w:b/>
+          <w:sz w:val="56"/>
+        </w:rPr>
+        <w:t xml:space="preserve"> </w:t>
+      </w:r>
+      <w:r>
+        <w:rPr>
+          <w:rFonts w:ascii="Calibri" w:hAnsi="Calibri" w:cs="Arial"/>
+          <w:b/>
+          <w:sz w:val="56"/>
+        </w:rPr>
+        <w:br w:type="page"/>
+      </w:r>
+      <w:bookmarkStart w:id="17" w:name="_Toc384825469"/>
+      <w:r>
+        <w:rPr>
+          <w:rFonts w:ascii="Calibri" w:hAnsi="Calibri" w:cs="Arial"/>
+          <w:b/>
+          <w:sz w:val="56"/>
+        </w:rPr>
+        <w:lastRenderedPageBreak/>
+        <w:t>Opdracht</w:t>
+      </w:r>
+      <w:r>
+        <w:rPr>
+          <w:rFonts w:ascii="Calibri" w:hAnsi="Calibri" w:cs="Arial"/>
+          <w:b/>
+          <w:sz w:val="56"/>
+        </w:rPr>
+        <w:t xml:space="preserve"> Grenzen</w:t>
+      </w:r>
+      <w:bookmarkEnd w:id="15"/>
+      <w:bookmarkEnd w:id="17"/>
+    </w:p>
+    <w:p>
+      <w:pPr>
+        <w:rPr>
+          <w:rFonts w:ascii="Calibri" w:hAnsi="Calibri" w:cs="Arial"/>
+        </w:rPr>
+      </w:pPr>
+    </w:p>
+    <w:p>
+      <w:pPr>
+        <w:rPr>
+          <w:rFonts w:ascii="Calibri" w:hAnsi="Calibri" w:cs="Arial"/>
+          <w:sz w:val="24"/>
+          <w:szCs w:val="24"/>
+        </w:rPr>
+      </w:pPr>
+      <w:r>
+        <w:rPr>
+          <w:rFonts w:ascii="Calibri" w:hAnsi="Calibri" w:cs="Arial"/>
+          <w:sz w:val="24"/>
+          <w:szCs w:val="24"/>
+          <w:u w:val="single"/>
+        </w:rPr>
+        <w:t>Begin datum</w:t>
+      </w:r>
+      <w:r>
+        <w:rPr>
+          <w:rFonts w:ascii="Calibri" w:hAnsi="Calibri" w:cs="Arial"/>
+          <w:sz w:val="24"/>
+          <w:szCs w:val="24"/>
+        </w:rPr>
+        <w:t xml:space="preserve">: </w:t>
+      </w:r>
+      <w:r>
+        <w:rPr>
+          <w:rFonts w:ascii="Calibri" w:hAnsi="Calibri" w:cs="Arial"/>
+          <w:sz w:val="24"/>
+          <w:szCs w:val="24"/>
+        </w:rPr>
+        <w:t>10-04-2014 (08:20</w:t>
+      </w:r>
+      <w:r>
+        <w:rPr>
+          <w:rFonts w:ascii="Calibri" w:hAnsi="Calibri" w:cs="Arial"/>
+          <w:sz w:val="24"/>
+          <w:szCs w:val="24"/>
+        </w:rPr>
+        <w:t>)</w:t>
+      </w:r>
+    </w:p>
+    <w:p>
+      <w:pPr>
+        <w:rPr>
+          <w:rFonts w:ascii="Calibri" w:hAnsi="Calibri" w:cs="Arial"/>
+          <w:sz w:val="24"/>
+          <w:szCs w:val="24"/>
+        </w:rPr>
+      </w:pPr>
+      <w:r>
+        <w:rPr>
+          <w:rFonts w:ascii="Calibri" w:hAnsi="Calibri" w:cs="Arial"/>
+          <w:sz w:val="24"/>
+          <w:szCs w:val="24"/>
+          <w:u w:val="single"/>
+        </w:rPr>
+        <w:t>Eind datum</w:t>
+      </w:r>
+      <w:r>
+        <w:rPr>
+          <w:rFonts w:ascii="Calibri" w:hAnsi="Calibri" w:cs="Arial"/>
+          <w:sz w:val="24"/>
+          <w:szCs w:val="24"/>
+        </w:rPr>
+        <w:t xml:space="preserve">: </w:t>
+      </w:r>
+      <w:r>
+        <w:rPr>
+          <w:rFonts w:ascii="Calibri" w:hAnsi="Calibri" w:cs="Arial"/>
+          <w:sz w:val="24"/>
+          <w:szCs w:val="24"/>
+        </w:rPr>
+        <w:t>02-05</w:t>
+      </w:r>
+      <w:r>
+        <w:rPr>
+          <w:rFonts w:ascii="Calibri" w:hAnsi="Calibri" w:cs="Arial"/>
+          <w:sz w:val="24"/>
+          <w:szCs w:val="24"/>
+        </w:rPr>
+        <w:t>-2014 (</w:t>
+      </w:r>
+      <w:r>
+        <w:rPr>
+          <w:rFonts w:ascii="Calibri" w:hAnsi="Calibri" w:cs="Arial"/>
+          <w:sz w:val="24"/>
+          <w:szCs w:val="24"/>
+        </w:rPr>
+        <w:t>15:40</w:t>
+      </w:r>
+      <w:r>
+        <w:rPr>
+          <w:rFonts w:ascii="Calibri" w:hAnsi="Calibri" w:cs="Arial"/>
+          <w:sz w:val="24"/>
+          <w:szCs w:val="24"/>
+        </w:rPr>
+        <w:t>)</w:t>
+      </w:r>
+    </w:p>
+    <w:p>
+      <w:pPr>
+        <w:rPr>
+          <w:rFonts w:ascii="Calibri" w:hAnsi="Calibri" w:cs="Arial"/>
+          <w:sz w:val="24"/>
+          <w:szCs w:val="24"/>
+        </w:rPr>
+      </w:pPr>
+      <w:r>
+        <w:rPr>
+          <w:rFonts w:ascii="Calibri" w:hAnsi="Calibri" w:cs="Arial"/>
+          <w:sz w:val="24"/>
+          <w:szCs w:val="24"/>
+          <w:u w:val="single"/>
+        </w:rPr>
+        <w:t>Te laat starten</w:t>
+      </w:r>
+      <w:r>
+        <w:rPr>
+          <w:rFonts w:ascii="Calibri" w:hAnsi="Calibri" w:cs="Arial"/>
+          <w:sz w:val="24"/>
+          <w:szCs w:val="24"/>
+        </w:rPr>
+        <w:t>: door te laat te starten zou</w:t>
+      </w:r>
+      <w:r>
+        <w:rPr>
+          <w:rFonts w:ascii="Calibri" w:hAnsi="Calibri" w:cs="Arial"/>
+          <w:sz w:val="24"/>
+          <w:szCs w:val="24"/>
+        </w:rPr>
+        <w:t xml:space="preserve">den we </w:t>
+      </w:r>
+      <w:r>
+        <w:rPr>
+          <w:rFonts w:ascii="Calibri" w:hAnsi="Calibri" w:cs="Arial"/>
+          <w:sz w:val="24"/>
+          <w:szCs w:val="24"/>
+        </w:rPr>
+        <w:t>in de problemen kunnen komen</w:t>
+      </w:r>
+      <w:r>
+        <w:rPr>
+          <w:rFonts w:ascii="Calibri" w:hAnsi="Calibri" w:cs="Arial"/>
+          <w:sz w:val="24"/>
+          <w:szCs w:val="24"/>
+        </w:rPr>
+        <w:t>,</w:t>
+      </w:r>
+      <w:r>
+        <w:rPr>
+          <w:rFonts w:ascii="Calibri" w:hAnsi="Calibri" w:cs="Arial"/>
+          <w:sz w:val="24"/>
+          <w:szCs w:val="24"/>
+        </w:rPr>
+        <w:t xml:space="preserve"> dit omdat de opdracht dan niet binnen de bepaalde tijd af is. </w:t>
+      </w:r>
+      <w:r>
+        <w:rPr>
+          <w:rFonts w:ascii="Calibri" w:hAnsi="Calibri" w:cs="Arial"/>
+          <w:sz w:val="24"/>
+          <w:szCs w:val="24"/>
+        </w:rPr>
+        <w:t>En dit dan problemen kan opleveren bij het toernooi.</w:t>
+      </w:r>
+    </w:p>
+    <w:p>
+      <w:pPr>
+        <w:rPr>
+          <w:rFonts w:ascii="Calibri" w:hAnsi="Calibri" w:cs="Arial"/>
+          <w:sz w:val="24"/>
+          <w:szCs w:val="24"/>
+        </w:rPr>
+      </w:pPr>
+      <w:r>
+        <w:rPr>
+          <w:rFonts w:ascii="Calibri" w:hAnsi="Calibri" w:cs="Arial"/>
+          <w:sz w:val="24"/>
+          <w:szCs w:val="24"/>
+          <w:u w:val="single"/>
+        </w:rPr>
+        <w:t>Te laat eindigen</w:t>
+      </w:r>
+      <w:r>
+        <w:rPr>
+          <w:rFonts w:ascii="Calibri" w:hAnsi="Calibri" w:cs="Arial"/>
+          <w:sz w:val="24"/>
+          <w:szCs w:val="24"/>
+        </w:rPr>
+        <w:t>: hiervoor geldt in principe het zelfde als voor te laat start</w:t>
+      </w:r>
+      <w:r>
+        <w:rPr>
+          <w:rFonts w:ascii="Calibri" w:hAnsi="Calibri" w:cs="Arial"/>
+          <w:sz w:val="24"/>
+          <w:szCs w:val="24"/>
+        </w:rPr>
+        <w:t xml:space="preserve">en </w:t>
+      </w:r>
+      <w:r>
+        <w:rPr>
+          <w:rFonts w:ascii="Calibri" w:hAnsi="Calibri" w:cs="Arial"/>
+          <w:sz w:val="24"/>
+          <w:szCs w:val="24"/>
+        </w:rPr>
+        <w:t>als wij gewoon doorwerken is er niets aan de hand.</w:t>
+      </w:r>
+    </w:p>
+    <w:p>
+      <w:pPr>
+        <w:rPr>
+          <w:rFonts w:ascii="Calibri" w:hAnsi="Calibri" w:cs="Arial"/>
+          <w:sz w:val="24"/>
+          <w:szCs w:val="24"/>
+        </w:rPr>
+      </w:pPr>
+      <w:r>
+        <w:rPr>
+          <w:rFonts w:ascii="Calibri" w:hAnsi="Calibri" w:cs="Arial"/>
+          <w:sz w:val="24"/>
+          <w:szCs w:val="24"/>
+          <w:u w:val="single"/>
+        </w:rPr>
+        <w:t>Budge</w:t>
+      </w:r>
+      <w:r>
+        <w:rPr>
+          <w:rFonts w:ascii="Calibri" w:hAnsi="Calibri" w:cs="Arial"/>
+          <w:sz w:val="24"/>
+          <w:szCs w:val="24"/>
+        </w:rPr>
+        <w:t>t: is hierop niet van toepassing</w:t>
+      </w:r>
+    </w:p>
+    <w:p>
+      <w:pPr>
+        <w:rPr>
+          <w:rFonts w:ascii="Calibri" w:hAnsi="Calibri" w:cs="Arial"/>
+          <w:sz w:val="24"/>
+          <w:szCs w:val="24"/>
+        </w:rPr>
+      </w:pPr>
+    </w:p>
+    <w:p>
+      <w:pPr>
+        <w:rPr>
+          <w:rFonts w:ascii="Calibri" w:hAnsi="Calibri" w:cs="Arial"/>
+        </w:rPr>
+      </w:pPr>
+    </w:p>
+    <w:p>
+      <w:pPr>
+        <w:rPr>
+          <w:rFonts w:ascii="Calibri" w:hAnsi="Calibri" w:cs="Arial"/>
+        </w:rPr>
+      </w:pPr>
+    </w:p>
+    <w:p>
+      <w:pPr>
+        <w:rPr>
+          <w:rFonts w:ascii="Calibri" w:hAnsi="Calibri" w:cs="Arial"/>
+        </w:rPr>
+      </w:pPr>
+    </w:p>
+    <w:p>
+      <w:pPr>
+        <w:rPr>
+          <w:rFonts w:ascii="Calibri" w:hAnsi="Calibri" w:cs="Arial"/>
+        </w:rPr>
+      </w:pPr>
+    </w:p>
+    <w:p>
+      <w:pPr>
+        <w:rPr>
+          <w:rFonts w:ascii="Calibri" w:hAnsi="Calibri" w:cs="Arial"/>
+        </w:rPr>
+      </w:pPr>
+    </w:p>
+    <w:p>
+      <w:pPr>
+        <w:rPr>
+          <w:rFonts w:ascii="Calibri" w:hAnsi="Calibri" w:cs="Arial"/>
+        </w:rPr>
+      </w:pPr>
+    </w:p>
+    <w:p>
+      <w:pPr>
+        <w:rPr>
+          <w:rFonts w:ascii="Calibri" w:hAnsi="Calibri" w:cs="Arial"/>
+        </w:rPr>
+      </w:pPr>
+    </w:p>
+    <w:p>
+      <w:pPr>
+        <w:rPr>
+          <w:rFonts w:ascii="Calibri" w:hAnsi="Calibri" w:cs="Arial"/>
+        </w:rPr>
+      </w:pPr>
+    </w:p>
+    <w:p>
+      <w:pPr>
+        <w:rPr>
+          <w:rFonts w:ascii="Calibri" w:hAnsi="Calibri" w:cs="Arial"/>
+        </w:rPr>
+      </w:pPr>
+    </w:p>
+    <w:p>
+      <w:pPr>
+        <w:pStyle w:val="Kop1"/>
+        <w:jc w:val="center"/>
+        <w:rPr>
+          <w:rFonts w:ascii="Calibri" w:hAnsi="Calibri" w:cs="Arial"/>
+          <w:b/>
+          <w:sz w:val="56"/>
+          <w:szCs w:val="56"/>
+        </w:rPr>
+      </w:pPr>
+      <w:bookmarkStart w:id="18" w:name="_Toc347077643"/>
+    </w:p>
+    <w:p>
+      <w:pPr>
+        <w:rPr>
+          <w:rFonts w:ascii="Calibri" w:hAnsi="Calibri" w:cs="Arial"/>
+        </w:rPr>
+      </w:pPr>
+    </w:p>
+    <w:p>
+      <w:pPr>
+        <w:pStyle w:val="Kop1"/>
+        <w:rPr>
+          <w:rFonts w:ascii="Calibri" w:hAnsi="Calibri" w:cs="Arial"/>
+          <w:b/>
+          <w:sz w:val="56"/>
+          <w:szCs w:val="56"/>
+        </w:rPr>
+      </w:pPr>
+    </w:p>
+    <w:p>
+      <w:pPr>
+        <w:rPr>
+          <w:rFonts w:ascii="Calibri" w:hAnsi="Calibri"/>
+        </w:rPr>
+      </w:pPr>
+    </w:p>
+    <w:p>
+      <w:pPr>
+        <w:pStyle w:val="Kop1"/>
+        <w:rPr>
+          <w:rFonts w:ascii="Calibri" w:hAnsi="Calibri" w:cs="Arial"/>
+          <w:b/>
+          <w:sz w:val="56"/>
+          <w:szCs w:val="56"/>
+        </w:rPr>
+      </w:pPr>
+    </w:p>
+    <w:p/>
+    <w:p>
+      <w:pPr>
+        <w:pStyle w:val="Kop1"/>
+        <w:jc w:val="center"/>
+        <w:rPr>
+          <w:rFonts w:ascii="Calibri" w:hAnsi="Calibri" w:cs="Arial"/>
+          <w:b/>
+          <w:sz w:val="56"/>
+          <w:szCs w:val="56"/>
+        </w:rPr>
+      </w:pPr>
+    </w:p>
+    <w:p>
+      <w:pPr>
+        <w:pStyle w:val="Kop1"/>
+        <w:jc w:val="center"/>
+        <w:rPr>
+          <w:rFonts w:ascii="Calibri" w:hAnsi="Calibri" w:cs="Arial"/>
+          <w:b/>
+          <w:sz w:val="56"/>
+          <w:szCs w:val="56"/>
+        </w:rPr>
+      </w:pPr>
+      <w:bookmarkStart w:id="19" w:name="_Toc384825470"/>
+      <w:r>
+        <w:rPr>
+          <w:rFonts w:ascii="Calibri" w:hAnsi="Calibri" w:cs="Arial"/>
+          <w:b/>
+          <w:sz w:val="56"/>
+          <w:szCs w:val="56"/>
+        </w:rPr>
+        <w:t>P</w:t>
+      </w:r>
+      <w:r>
+        <w:rPr>
+          <w:rFonts w:ascii="Calibri" w:hAnsi="Calibri" w:cs="Arial"/>
+          <w:b/>
+          <w:sz w:val="56"/>
+          <w:szCs w:val="56"/>
+        </w:rPr>
+        <w:t>roducten</w:t>
+      </w:r>
+      <w:bookmarkEnd w:id="18"/>
+      <w:bookmarkEnd w:id="19"/>
+    </w:p>
+    <w:p>
+      <w:pPr>
+        <w:rPr>
+          <w:rFonts w:ascii="Calibri" w:hAnsi="Calibri" w:cs="Arial"/>
+        </w:rPr>
+      </w:pPr>
     </w:p>
     <w:p>
       <w:pPr>
@@ -6484,24 +7143,218 @@
           <w:sz w:val="24"/>
           <w:szCs w:val="24"/>
         </w:rPr>
-        <w:t xml:space="preserve">Lumberjackoutdoor </w:t>
-      </w:r>
-      <w:r>
-        <w:rPr>
-          <w:rFonts w:ascii="Calibri" w:hAnsi="Calibri" w:cs="Arial"/>
-          <w:sz w:val="24"/>
-          <w:szCs w:val="24"/>
-        </w:rPr>
-        <w:t xml:space="preserve">Website </w:t>
-      </w:r>
-      <w:r>
-        <w:rPr>
-          <w:rFonts w:ascii="Calibri" w:hAnsi="Calibri" w:cs="Arial"/>
-          <w:sz w:val="24"/>
-          <w:szCs w:val="24"/>
-        </w:rPr>
-        <w:t>“bij oplevering”</w:t>
-      </w:r>
+        <w:t>Plan van aanpak</w:t>
+      </w:r>
+    </w:p>
+    <w:p>
+      <w:pPr>
+        <w:pStyle w:val="Lijstalinea"/>
+        <w:numPr>
+          <w:ilvl w:val="0"/>
+          <w:numId w:val="11"/>
+        </w:numPr>
+        <w:rPr>
+          <w:rFonts w:ascii="Calibri" w:hAnsi="Calibri" w:cs="Arial"/>
+          <w:sz w:val="24"/>
+          <w:szCs w:val="24"/>
+        </w:rPr>
+      </w:pPr>
+      <w:r>
+        <w:rPr>
+          <w:rFonts w:ascii="Calibri" w:hAnsi="Calibri" w:cs="Arial"/>
+          <w:sz w:val="24"/>
+          <w:szCs w:val="24"/>
+        </w:rPr>
+        <w:t>Samenwerkingscontract</w:t>
+      </w:r>
+    </w:p>
+    <w:p>
+      <w:pPr>
+        <w:pStyle w:val="Lijstalinea"/>
+        <w:numPr>
+          <w:ilvl w:val="0"/>
+          <w:numId w:val="11"/>
+        </w:numPr>
+        <w:rPr>
+          <w:rFonts w:ascii="Calibri" w:hAnsi="Calibri" w:cs="Arial"/>
+          <w:sz w:val="24"/>
+          <w:szCs w:val="24"/>
+        </w:rPr>
+      </w:pPr>
+      <w:proofErr w:type="spellStart"/>
+      <w:r>
+        <w:rPr>
+          <w:rFonts w:ascii="Calibri" w:hAnsi="Calibri" w:cs="Arial"/>
+          <w:sz w:val="24"/>
+          <w:szCs w:val="24"/>
+        </w:rPr>
+        <w:t>Wireframe</w:t>
+      </w:r>
+      <w:proofErr w:type="spellEnd"/>
+    </w:p>
+    <w:p>
+      <w:pPr>
+        <w:pStyle w:val="Lijstalinea"/>
+        <w:numPr>
+          <w:ilvl w:val="0"/>
+          <w:numId w:val="11"/>
+        </w:numPr>
+        <w:rPr>
+          <w:rFonts w:ascii="Calibri" w:hAnsi="Calibri" w:cs="Arial"/>
+          <w:sz w:val="24"/>
+          <w:szCs w:val="24"/>
+        </w:rPr>
+      </w:pPr>
+      <w:r>
+        <w:rPr>
+          <w:rFonts w:ascii="Calibri" w:hAnsi="Calibri" w:cs="Arial"/>
+          <w:sz w:val="24"/>
+          <w:szCs w:val="24"/>
+        </w:rPr>
+        <w:t>Prototype</w:t>
+      </w:r>
+    </w:p>
+    <w:p>
+      <w:pPr>
+        <w:pStyle w:val="Lijstalinea"/>
+        <w:numPr>
+          <w:ilvl w:val="0"/>
+          <w:numId w:val="11"/>
+        </w:numPr>
+        <w:rPr>
+          <w:rFonts w:ascii="Calibri" w:hAnsi="Calibri" w:cs="Arial"/>
+          <w:sz w:val="24"/>
+          <w:szCs w:val="24"/>
+        </w:rPr>
+      </w:pPr>
+      <w:r>
+        <w:rPr>
+          <w:rFonts w:ascii="Calibri" w:hAnsi="Calibri" w:cs="Arial"/>
+          <w:sz w:val="24"/>
+          <w:szCs w:val="24"/>
+        </w:rPr>
+        <w:t>Database</w:t>
+      </w:r>
+    </w:p>
+    <w:p>
+      <w:pPr>
+        <w:pStyle w:val="Lijstalinea"/>
+        <w:numPr>
+          <w:ilvl w:val="0"/>
+          <w:numId w:val="11"/>
+        </w:numPr>
+        <w:rPr>
+          <w:rFonts w:ascii="Calibri" w:hAnsi="Calibri" w:cs="Arial"/>
+          <w:sz w:val="24"/>
+          <w:szCs w:val="24"/>
+        </w:rPr>
+      </w:pPr>
+      <w:r>
+        <w:rPr>
+          <w:rFonts w:ascii="Calibri" w:hAnsi="Calibri" w:cs="Arial"/>
+          <w:sz w:val="24"/>
+          <w:szCs w:val="24"/>
+        </w:rPr>
+        <w:t>Datamodel</w:t>
+      </w:r>
+    </w:p>
+    <w:p>
+      <w:pPr>
+        <w:pStyle w:val="Lijstalinea"/>
+        <w:numPr>
+          <w:ilvl w:val="0"/>
+          <w:numId w:val="11"/>
+        </w:numPr>
+        <w:rPr>
+          <w:rFonts w:ascii="Calibri" w:hAnsi="Calibri" w:cs="Arial"/>
+          <w:sz w:val="24"/>
+          <w:szCs w:val="24"/>
+        </w:rPr>
+      </w:pPr>
+      <w:r>
+        <w:rPr>
+          <w:rFonts w:ascii="Calibri" w:hAnsi="Calibri" w:cs="Arial"/>
+          <w:sz w:val="24"/>
+          <w:szCs w:val="24"/>
+        </w:rPr>
+        <w:t>Pouleschema</w:t>
+      </w:r>
+    </w:p>
+    <w:p>
+      <w:pPr>
+        <w:pStyle w:val="Lijstalinea"/>
+        <w:numPr>
+          <w:ilvl w:val="0"/>
+          <w:numId w:val="11"/>
+        </w:numPr>
+        <w:rPr>
+          <w:rFonts w:ascii="Calibri" w:hAnsi="Calibri" w:cs="Arial"/>
+          <w:sz w:val="24"/>
+          <w:szCs w:val="24"/>
+        </w:rPr>
+      </w:pPr>
+      <w:r>
+        <w:rPr>
+          <w:rFonts w:ascii="Calibri" w:hAnsi="Calibri" w:cs="Arial"/>
+          <w:sz w:val="24"/>
+          <w:szCs w:val="24"/>
+        </w:rPr>
+        <w:t>Wedstrijdschema</w:t>
+      </w:r>
+    </w:p>
+    <w:p>
+      <w:pPr>
+        <w:pStyle w:val="Lijstalinea"/>
+        <w:numPr>
+          <w:ilvl w:val="0"/>
+          <w:numId w:val="11"/>
+        </w:numPr>
+        <w:rPr>
+          <w:rFonts w:ascii="Calibri" w:hAnsi="Calibri" w:cs="Arial"/>
+          <w:sz w:val="24"/>
+          <w:szCs w:val="24"/>
+        </w:rPr>
+      </w:pPr>
+      <w:r>
+        <w:rPr>
+          <w:rFonts w:ascii="Calibri" w:hAnsi="Calibri" w:cs="Arial"/>
+          <w:sz w:val="24"/>
+          <w:szCs w:val="24"/>
+        </w:rPr>
+        <w:t>Flowchart van design op basis van prototype en datamodel</w:t>
+      </w:r>
+    </w:p>
+    <w:p>
+      <w:pPr>
+        <w:pStyle w:val="Lijstalinea"/>
+        <w:numPr>
+          <w:ilvl w:val="0"/>
+          <w:numId w:val="11"/>
+        </w:numPr>
+        <w:rPr>
+          <w:rFonts w:ascii="Calibri" w:hAnsi="Calibri" w:cs="Arial"/>
+          <w:sz w:val="24"/>
+          <w:szCs w:val="24"/>
+        </w:rPr>
+      </w:pPr>
+      <w:r>
+        <w:rPr>
+          <w:rFonts w:ascii="Calibri" w:hAnsi="Calibri" w:cs="Arial"/>
+          <w:sz w:val="24"/>
+          <w:szCs w:val="24"/>
+        </w:rPr>
+        <w:t>Onderzoeksrapport applicatie</w:t>
+      </w:r>
+    </w:p>
+    <w:p>
+      <w:pPr>
+        <w:pStyle w:val="Lijstalinea"/>
+        <w:rPr>
+          <w:rFonts w:ascii="Calibri" w:hAnsi="Calibri" w:cs="Arial"/>
+          <w:sz w:val="24"/>
+          <w:szCs w:val="24"/>
+        </w:rPr>
+      </w:pPr>
     </w:p>
     <w:p>
       <w:pPr>
@@ -6707,58 +7560,170 @@
           <w:sz w:val="24"/>
           <w:szCs w:val="24"/>
         </w:rPr>
-        <w:t>het document staan voor de Beroepsspecifieke opdracht die je op portal kan vinden voor BPV.</w:t>
-      </w:r>
-    </w:p>
-    <w:p>
-      <w:pPr>
-        <w:rPr>
-          <w:rFonts w:ascii="Calibri" w:hAnsi="Calibri" w:cs="Arial"/>
-          <w:sz w:val="24"/>
-          <w:szCs w:val="24"/>
-        </w:rPr>
-      </w:pPr>
-      <w:r>
-        <w:rPr>
-          <w:rFonts w:ascii="Calibri" w:hAnsi="Calibri" w:cs="Arial"/>
-          <w:sz w:val="24"/>
-          <w:szCs w:val="24"/>
-        </w:rPr>
-        <w:t>Om de kwaliteit van de opdracht en het verslag zo hoog mogelijk te hebben, bespreken we vooraf wat er moet gebeuren en hoe we dit gaan uitvoeren. Als ik ergens niet aan uit kom vraag ik dingen optijd om tijd verlies te voorkomen zodat het werk snel hervat kan worden.</w:t>
-      </w:r>
-    </w:p>
-    <w:p>
-      <w:pPr>
-        <w:rPr>
-          <w:rFonts w:ascii="Calibri" w:hAnsi="Calibri" w:cs="Arial"/>
-          <w:sz w:val="24"/>
-          <w:szCs w:val="24"/>
-        </w:rPr>
-      </w:pPr>
-      <w:r>
-        <w:rPr>
-          <w:rFonts w:ascii="Calibri" w:hAnsi="Calibri" w:cs="Arial"/>
-          <w:sz w:val="24"/>
-          <w:szCs w:val="24"/>
-        </w:rPr>
-        <w:t>Verder wordt alles gedocumenteerd tijdens de opdracht, dit wordt later na het proces terug gekoppeld aan de klant waar het probleem lag en wat hij/zei hier bijvoorbeeld later ook in kan verbeteren om het niet nog een keer te laten gebeuren.</w:t>
-      </w:r>
-    </w:p>
-    <w:p>
-      <w:pPr>
-        <w:rPr>
-          <w:rFonts w:ascii="Calibri" w:hAnsi="Calibri" w:cs="Arial"/>
-          <w:sz w:val="24"/>
-          <w:szCs w:val="24"/>
-        </w:rPr>
-      </w:pPr>
-      <w:r>
-        <w:rPr>
-          <w:rFonts w:ascii="Calibri" w:hAnsi="Calibri" w:cs="Arial"/>
-          <w:sz w:val="24"/>
-          <w:szCs w:val="24"/>
-        </w:rPr>
-        <w:t>Nadat de opdracht klaar is. Koppelen we dit terug en lopen we alles nog 1 keer zorgvuldig na op eventuele hacks/spam/fishing bestanden</w:t>
+        <w:t xml:space="preserve">het document staan voor de </w:t>
+      </w:r>
+      <w:r>
+        <w:rPr>
+          <w:rFonts w:ascii="Calibri" w:hAnsi="Calibri" w:cs="Arial"/>
+          <w:sz w:val="24"/>
+          <w:szCs w:val="24"/>
+        </w:rPr>
+        <w:t>het “</w:t>
+      </w:r>
+      <w:proofErr w:type="spellStart"/>
+      <w:r>
+        <w:rPr>
+          <w:rFonts w:ascii="Calibri" w:hAnsi="Calibri" w:cs="Arial"/>
+          <w:sz w:val="24"/>
+          <w:szCs w:val="24"/>
+        </w:rPr>
+        <w:t>Fifa</w:t>
+      </w:r>
+      <w:proofErr w:type="spellEnd"/>
+      <w:r>
+        <w:rPr>
+          <w:rFonts w:ascii="Calibri" w:hAnsi="Calibri" w:cs="Arial"/>
+          <w:sz w:val="24"/>
+          <w:szCs w:val="24"/>
+        </w:rPr>
+        <w:t xml:space="preserve"> Development Edition”</w:t>
+      </w:r>
+      <w:r>
+        <w:rPr>
+          <w:rFonts w:ascii="Calibri" w:hAnsi="Calibri" w:cs="Arial"/>
+          <w:sz w:val="24"/>
+          <w:szCs w:val="24"/>
+        </w:rPr>
+        <w:t xml:space="preserve"> die te vinden is op </w:t>
+      </w:r>
+      <w:proofErr w:type="spellStart"/>
+      <w:r>
+        <w:rPr>
+          <w:rFonts w:ascii="Calibri" w:hAnsi="Calibri" w:cs="Arial"/>
+          <w:sz w:val="24"/>
+          <w:szCs w:val="24"/>
+        </w:rPr>
+        <w:t>GitHub</w:t>
+      </w:r>
+      <w:proofErr w:type="spellEnd"/>
+      <w:r>
+        <w:rPr>
+          <w:rFonts w:ascii="Calibri" w:hAnsi="Calibri" w:cs="Arial"/>
+          <w:sz w:val="24"/>
+          <w:szCs w:val="24"/>
+        </w:rPr>
+        <w:t>.</w:t>
+      </w:r>
+    </w:p>
+    <w:p>
+      <w:pPr>
+        <w:rPr>
+          <w:rFonts w:ascii="Calibri" w:hAnsi="Calibri" w:cs="Arial"/>
+          <w:sz w:val="24"/>
+          <w:szCs w:val="24"/>
+        </w:rPr>
+      </w:pPr>
+      <w:r>
+        <w:rPr>
+          <w:rFonts w:ascii="Calibri" w:hAnsi="Calibri" w:cs="Arial"/>
+          <w:sz w:val="24"/>
+          <w:szCs w:val="24"/>
+        </w:rPr>
+        <w:t xml:space="preserve">Om de kwaliteit van de </w:t>
+      </w:r>
+      <w:proofErr w:type="spellStart"/>
+      <w:r>
+        <w:rPr>
+          <w:rFonts w:ascii="Calibri" w:hAnsi="Calibri" w:cs="Arial"/>
+          <w:sz w:val="24"/>
+          <w:szCs w:val="24"/>
+        </w:rPr>
+        <w:t>webapplicatie</w:t>
+      </w:r>
+      <w:proofErr w:type="spellEnd"/>
+      <w:r>
+        <w:rPr>
+          <w:rFonts w:ascii="Calibri" w:hAnsi="Calibri" w:cs="Arial"/>
+          <w:sz w:val="24"/>
+          <w:szCs w:val="24"/>
+        </w:rPr>
+        <w:t xml:space="preserve"> zo hoog mogelijk te hebben, bespreken we vooraf wat er moet gebeuren en hoe we dit gaan uitvoeren. </w:t>
+      </w:r>
+      <w:r>
+        <w:rPr>
+          <w:rFonts w:ascii="Calibri" w:hAnsi="Calibri" w:cs="Arial"/>
+          <w:sz w:val="24"/>
+          <w:szCs w:val="24"/>
+        </w:rPr>
+        <w:t>Als we ergens niet over uitkomen vragen we het op tijd zodat we niet in tijdsnood komen.</w:t>
+      </w:r>
+    </w:p>
+    <w:p>
+      <w:pPr>
+        <w:rPr>
+          <w:rFonts w:ascii="Calibri" w:hAnsi="Calibri" w:cs="Arial"/>
+          <w:sz w:val="24"/>
+          <w:szCs w:val="24"/>
+        </w:rPr>
+      </w:pPr>
+      <w:r>
+        <w:rPr>
+          <w:rFonts w:ascii="Calibri" w:hAnsi="Calibri" w:cs="Arial"/>
+          <w:sz w:val="24"/>
+          <w:szCs w:val="24"/>
+        </w:rPr>
+        <w:t>Verder wordt alles gedocumenteerd tijdens de opdracht, dit wordt later na het proces</w:t>
+      </w:r>
+      <w:r>
+        <w:rPr>
+          <w:rFonts w:ascii="Calibri" w:hAnsi="Calibri" w:cs="Arial"/>
+          <w:sz w:val="24"/>
+          <w:szCs w:val="24"/>
+        </w:rPr>
+        <w:t xml:space="preserve"> opgeleverd aan de docent.</w:t>
+      </w:r>
+    </w:p>
+    <w:p>
+      <w:pPr>
+        <w:rPr>
+          <w:rFonts w:ascii="Calibri" w:hAnsi="Calibri" w:cs="Arial"/>
+          <w:sz w:val="24"/>
+          <w:szCs w:val="24"/>
+        </w:rPr>
+      </w:pPr>
+      <w:r>
+        <w:rPr>
+          <w:rFonts w:ascii="Calibri" w:hAnsi="Calibri" w:cs="Arial"/>
+          <w:sz w:val="24"/>
+          <w:szCs w:val="24"/>
+        </w:rPr>
+        <w:t xml:space="preserve">Nadat de opdracht klaar is. Koppelen we dit terug en lopen we alles nog 1 keer zorgvuldig na op </w:t>
+      </w:r>
+      <w:r>
+        <w:rPr>
+          <w:rFonts w:ascii="Calibri" w:hAnsi="Calibri" w:cs="Arial"/>
+          <w:sz w:val="24"/>
+          <w:szCs w:val="24"/>
+        </w:rPr>
+        <w:t xml:space="preserve">eventuele bugs in de </w:t>
+      </w:r>
+      <w:proofErr w:type="spellStart"/>
+      <w:r>
+        <w:rPr>
+          <w:rFonts w:ascii="Calibri" w:hAnsi="Calibri" w:cs="Arial"/>
+          <w:sz w:val="24"/>
+          <w:szCs w:val="24"/>
+        </w:rPr>
+        <w:t>webapplicatie</w:t>
+      </w:r>
+      <w:proofErr w:type="spellEnd"/>
+      <w:r>
+        <w:rPr>
+          <w:rFonts w:ascii="Calibri" w:hAnsi="Calibri" w:cs="Arial"/>
+          <w:sz w:val="24"/>
+          <w:szCs w:val="24"/>
+        </w:rPr>
+        <w:t>, database of documentatie.</w:t>
       </w:r>
     </w:p>
     <w:p>
@@ -6865,6 +7830,26 @@
     <w:p/>
     <w:p>
       <w:pPr>
+        <w:rPr>
+          <w:rFonts w:ascii="Calibri" w:eastAsiaTheme="majorEastAsia" w:hAnsi="Calibri" w:cs="Arial"/>
+          <w:b/>
+          <w:color w:val="2E74B5" w:themeColor="accent1" w:themeShade="BF"/>
+          <w:sz w:val="56"/>
+          <w:szCs w:val="32"/>
+        </w:rPr>
+      </w:pPr>
+      <w:bookmarkStart w:id="23" w:name="_Toc384825472"/>
+      <w:r>
+        <w:rPr>
+          <w:rFonts w:ascii="Calibri" w:hAnsi="Calibri" w:cs="Arial"/>
+          <w:b/>
+          <w:sz w:val="56"/>
+        </w:rPr>
+        <w:br w:type="page"/>
+      </w:r>
+    </w:p>
+    <w:p>
+      <w:pPr>
         <w:pStyle w:val="Kop1"/>
         <w:jc w:val="center"/>
         <w:rPr>
@@ -6873,7 +7858,6 @@
           <w:sz w:val="56"/>
         </w:rPr>
       </w:pPr>
-      <w:bookmarkStart w:id="23" w:name="_Toc384825472"/>
       <w:r>
         <w:rPr>
           <w:rFonts w:ascii="Calibri" w:hAnsi="Calibri" w:cs="Arial"/>
@@ -6925,7 +7909,7 @@
                 <w:sz w:val="24"/>
                 <w:szCs w:val="24"/>
               </w:rPr>
-              <w:t>Stagair</w:t>
+              <w:t>Groep</w:t>
             </w:r>
           </w:p>
         </w:tc>
@@ -7002,25 +7986,71 @@
                 <w:sz w:val="24"/>
                 <w:szCs w:val="24"/>
               </w:rPr>
-              <w:t>Daniel van Bavel</w:t>
-            </w:r>
+              <w:t xml:space="preserve">Daniel van </w:t>
+            </w:r>
+            <w:proofErr w:type="spellStart"/>
             <w:r>
               <w:rPr>
                 <w:sz w:val="24"/>
                 <w:szCs w:val="24"/>
               </w:rPr>
-              <w:br/>
-            </w:r>
+              <w:t>Bavel</w:t>
+            </w:r>
+            <w:proofErr w:type="spellEnd"/>
           </w:p>
           <w:p>
             <w:pPr>
-              <w:pStyle w:val="Kop3"/>
-              <w:outlineLvl w:val="2"/>
-              <w:rPr>
-                <w:rFonts w:ascii="Calibri" w:hAnsi="Calibri" w:cs="Arial"/>
-                <w:b/>
+              <w:rPr>
+                <w:sz w:val="24"/>
+                <w:szCs w:val="24"/>
               </w:rPr>
             </w:pPr>
+            <w:r>
+              <w:rPr>
+                <w:sz w:val="24"/>
+                <w:szCs w:val="24"/>
+              </w:rPr>
+              <w:t>Jari Verhaard</w:t>
+            </w:r>
+          </w:p>
+          <w:p>
+            <w:pPr>
+              <w:rPr>
+                <w:sz w:val="24"/>
+                <w:szCs w:val="24"/>
+              </w:rPr>
+            </w:pPr>
+            <w:r>
+              <w:rPr>
+                <w:sz w:val="24"/>
+                <w:szCs w:val="24"/>
+              </w:rPr>
+              <w:t>Mike Oerlemans</w:t>
+            </w:r>
+          </w:p>
+          <w:p>
+            <w:pPr>
+              <w:rPr>
+                <w:sz w:val="24"/>
+                <w:szCs w:val="24"/>
+              </w:rPr>
+            </w:pPr>
+            <w:r>
+              <w:rPr>
+                <w:sz w:val="24"/>
+                <w:szCs w:val="24"/>
+              </w:rPr>
+              <w:t xml:space="preserve">Sven </w:t>
+            </w:r>
+            <w:proofErr w:type="spellStart"/>
+            <w:r>
+              <w:rPr>
+                <w:sz w:val="24"/>
+                <w:szCs w:val="24"/>
+              </w:rPr>
+              <w:t>Luijten</w:t>
+            </w:r>
+            <w:proofErr w:type="spellEnd"/>
           </w:p>
         </w:tc>
         <w:tc>
@@ -7034,13 +8064,31 @@
                 <w:szCs w:val="24"/>
               </w:rPr>
             </w:pPr>
+            <w:proofErr w:type="spellStart"/>
             <w:r>
               <w:rPr>
                 <w:sz w:val="24"/>
                 <w:szCs w:val="24"/>
               </w:rPr>
-              <w:t>Gert-Jan Radstaake</w:t>
-            </w:r>
+              <w:t>Fedde</w:t>
+            </w:r>
+            <w:proofErr w:type="spellEnd"/>
+            <w:r>
+              <w:rPr>
+                <w:sz w:val="24"/>
+                <w:szCs w:val="24"/>
+              </w:rPr>
+              <w:t xml:space="preserve"> van </w:t>
+            </w:r>
+            <w:proofErr w:type="spellStart"/>
+            <w:r>
+              <w:rPr>
+                <w:sz w:val="24"/>
+                <w:szCs w:val="24"/>
+              </w:rPr>
+              <w:t>Gils</w:t>
+            </w:r>
+            <w:proofErr w:type="spellEnd"/>
           </w:p>
           <w:p>
             <w:pPr>
@@ -7136,7 +8184,23 @@
           <w:sz w:val="24"/>
           <w:szCs w:val="24"/>
         </w:rPr>
-        <w:t>stuurt de stagair aan waar nodig. En controleerd de documentatie</w:t>
+        <w:t xml:space="preserve">stuurt de </w:t>
+      </w:r>
+      <w:r>
+        <w:rPr>
+          <w:rFonts w:ascii="Calibri" w:hAnsi="Calibri" w:cs="Arial"/>
+          <w:sz w:val="24"/>
+          <w:szCs w:val="24"/>
+        </w:rPr>
+        <w:t>groep aan waar nodig. En controleert</w:t>
+      </w:r>
+      <w:r>
+        <w:rPr>
+          <w:rFonts w:ascii="Calibri" w:hAnsi="Calibri" w:cs="Arial"/>
+          <w:sz w:val="24"/>
+          <w:szCs w:val="24"/>
+        </w:rPr>
+        <w:t xml:space="preserve"> de documentatie</w:t>
       </w:r>
     </w:p>
     <w:p>
@@ -7154,7 +8218,7 @@
           <w:sz w:val="24"/>
           <w:szCs w:val="24"/>
         </w:rPr>
-        <w:t>Stagair</w:t>
+        <w:t>Groep</w:t>
       </w:r>
       <w:r>
         <w:rPr>
@@ -7179,7 +8243,23 @@
           <w:sz w:val="24"/>
           <w:szCs w:val="24"/>
         </w:rPr>
-        <w:t>Voert de opdracht uit zoals afgesproken, en documenteert wat er is gedaan zodat dit kan worden terug gekoppeld aan de klant.</w:t>
+        <w:t xml:space="preserve">Voert de opdracht uit zoals </w:t>
+      </w:r>
+      <w:r>
+        <w:rPr>
+          <w:rFonts w:ascii="Calibri" w:hAnsi="Calibri" w:cs="Arial"/>
+          <w:sz w:val="24"/>
+          <w:szCs w:val="24"/>
+        </w:rPr>
+        <w:t>in de documentatie staat</w:t>
+      </w:r>
+      <w:r>
+        <w:rPr>
+          <w:rFonts w:ascii="Calibri" w:hAnsi="Calibri" w:cs="Arial"/>
+          <w:sz w:val="24"/>
+          <w:szCs w:val="24"/>
+        </w:rPr>
+        <w:t>, en documenteert wat er is gedaan zodat dit kan worden terug gekoppeld aan de klant.</w:t>
       </w:r>
       <w:r>
         <w:rPr>
@@ -7198,6 +8278,7 @@
           <w:szCs w:val="24"/>
         </w:rPr>
       </w:pPr>
+      <w:proofErr w:type="spellStart"/>
       <w:r>
         <w:rPr>
           <w:rFonts w:ascii="Calibri" w:hAnsi="Calibri" w:cs="Arial"/>
@@ -7207,6 +8288,7 @@
         </w:rPr>
         <w:t>SLB’er</w:t>
       </w:r>
+      <w:proofErr w:type="spellEnd"/>
       <w:r>
         <w:rPr>
           <w:rFonts w:ascii="Calibri" w:hAnsi="Calibri" w:cs="Arial"/>
@@ -7222,23 +8304,15 @@
           <w:sz w:val="24"/>
           <w:szCs w:val="24"/>
         </w:rPr>
-        <w:t xml:space="preserve">controleerd of de documenten op </w:t>
-      </w:r>
-      <w:r>
-        <w:rPr>
-          <w:rFonts w:ascii="Calibri" w:hAnsi="Calibri" w:cs="Arial"/>
-          <w:sz w:val="24"/>
-          <w:szCs w:val="24"/>
-        </w:rPr>
-        <w:t>inhoudelijk op orde is</w:t>
-      </w:r>
-      <w:r>
-        <w:rPr>
-          <w:rFonts w:ascii="Calibri" w:hAnsi="Calibri" w:cs="Arial"/>
-          <w:sz w:val="24"/>
-          <w:szCs w:val="24"/>
-        </w:rPr>
-        <w:t>.</w:t>
+        <w:t>controleer</w:t>
+      </w:r>
+      <w:r>
+        <w:rPr>
+          <w:rFonts w:ascii="Calibri" w:hAnsi="Calibri" w:cs="Arial"/>
+          <w:sz w:val="24"/>
+          <w:szCs w:val="24"/>
+        </w:rPr>
+        <w:t>t of de documenten inhoudelijk op orde zijn.</w:t>
       </w:r>
     </w:p>
     <w:p>
@@ -7507,7 +8581,15 @@
           <w:sz w:val="24"/>
           <w:szCs w:val="24"/>
         </w:rPr>
-        <w:t>Opdracht</w:t>
+        <w:t>o</w:t>
+      </w:r>
+      <w:r>
+        <w:rPr>
+          <w:rFonts w:ascii="Calibri" w:hAnsi="Calibri" w:cs="Arial"/>
+          <w:sz w:val="24"/>
+          <w:szCs w:val="24"/>
+        </w:rPr>
+        <w:t>pdracht</w:t>
       </w:r>
     </w:p>
     <w:p>
@@ -7523,34 +8605,22 @@
           <w:szCs w:val="24"/>
         </w:rPr>
       </w:pPr>
-      <w:proofErr w:type="spellStart"/>
-      <w:r>
-        <w:rPr>
-          <w:rFonts w:ascii="Calibri" w:hAnsi="Calibri" w:cs="Arial"/>
-          <w:sz w:val="24"/>
-          <w:szCs w:val="24"/>
-        </w:rPr>
-        <w:t>Tijds</w:t>
-      </w:r>
-      <w:proofErr w:type="spellEnd"/>
-      <w:r>
-        <w:rPr>
-          <w:rFonts w:ascii="Calibri" w:hAnsi="Calibri" w:cs="Arial"/>
-          <w:sz w:val="24"/>
-          <w:szCs w:val="24"/>
-        </w:rPr>
-        <w:t xml:space="preserve"> </w:t>
-      </w:r>
-      <w:proofErr w:type="gramStart"/>
-      <w:r>
-        <w:rPr>
-          <w:rFonts w:ascii="Calibri" w:hAnsi="Calibri" w:cs="Arial"/>
-          <w:sz w:val="24"/>
-          <w:szCs w:val="24"/>
-        </w:rPr>
-        <w:t>verdrijf</w:t>
-      </w:r>
-      <w:proofErr w:type="gramEnd"/>
+      <w:r>
+        <w:rPr>
+          <w:rFonts w:ascii="Calibri" w:hAnsi="Calibri" w:cs="Arial"/>
+          <w:sz w:val="24"/>
+          <w:szCs w:val="24"/>
+        </w:rPr>
+        <w:t>Tijdv</w:t>
+      </w:r>
+      <w:r>
+        <w:rPr>
+          <w:rFonts w:ascii="Calibri" w:hAnsi="Calibri" w:cs="Arial"/>
+          <w:sz w:val="24"/>
+          <w:szCs w:val="24"/>
+        </w:rPr>
+        <w:t>erdrijf</w:t>
+      </w:r>
     </w:p>
     <w:p>
       <w:pPr>
@@ -7571,7 +8641,41 @@
           <w:sz w:val="24"/>
           <w:szCs w:val="24"/>
         </w:rPr>
-        <w:t>Succesvol systeem programmeren</w:t>
+        <w:t>Succesvol</w:t>
+      </w:r>
+      <w:r>
+        <w:rPr>
+          <w:rFonts w:ascii="Calibri" w:hAnsi="Calibri" w:cs="Arial"/>
+          <w:sz w:val="24"/>
+          <w:szCs w:val="24"/>
+        </w:rPr>
+        <w:t>le</w:t>
+      </w:r>
+      <w:r>
+        <w:rPr>
+          <w:rFonts w:ascii="Calibri" w:hAnsi="Calibri" w:cs="Arial"/>
+          <w:sz w:val="24"/>
+          <w:szCs w:val="24"/>
+        </w:rPr>
+        <w:t xml:space="preserve"> </w:t>
+      </w:r>
+      <w:proofErr w:type="spellStart"/>
+      <w:r>
+        <w:rPr>
+          <w:rFonts w:ascii="Calibri" w:hAnsi="Calibri" w:cs="Arial"/>
+          <w:sz w:val="24"/>
+          <w:szCs w:val="24"/>
+        </w:rPr>
+        <w:t>webapplicatie</w:t>
+      </w:r>
+      <w:proofErr w:type="spellEnd"/>
+      <w:r>
+        <w:rPr>
+          <w:rFonts w:ascii="Calibri" w:hAnsi="Calibri" w:cs="Arial"/>
+          <w:sz w:val="24"/>
+          <w:szCs w:val="24"/>
+        </w:rPr>
+        <w:t xml:space="preserve"> programmeren</w:t>
       </w:r>
     </w:p>
     <w:p>
@@ -7684,17 +8788,25 @@
     </w:p>
     <w:p>
       <w:pPr>
-        <w:pStyle w:val="Kop1"/>
+        <w:rPr>
+          <w:rFonts w:ascii="Calibri" w:eastAsiaTheme="majorEastAsia" w:hAnsi="Calibri" w:cs="Arial"/>
+          <w:b/>
+          <w:color w:val="2E74B5" w:themeColor="accent1" w:themeShade="BF"/>
+          <w:sz w:val="56"/>
+          <w:szCs w:val="56"/>
+        </w:rPr>
+      </w:pPr>
+      <w:bookmarkStart w:id="36" w:name="_Toc347077652"/>
+      <w:r>
         <w:rPr>
           <w:rFonts w:ascii="Calibri" w:hAnsi="Calibri" w:cs="Arial"/>
           <w:b/>
           <w:sz w:val="56"/>
           <w:szCs w:val="56"/>
         </w:rPr>
-      </w:pPr>
-      <w:bookmarkStart w:id="36" w:name="_Toc347077652"/>
-    </w:p>
-    <w:p/>
+        <w:br w:type="page"/>
+      </w:r>
+    </w:p>
     <w:p>
       <w:pPr>
         <w:pStyle w:val="Kop1"/>
@@ -7706,26 +8818,15 @@
           <w:szCs w:val="56"/>
         </w:rPr>
       </w:pPr>
-    </w:p>
-    <w:p>
-      <w:pPr>
-        <w:pStyle w:val="Kop1"/>
-        <w:jc w:val="center"/>
+      <w:bookmarkStart w:id="37" w:name="_Toc384825476"/>
+      <w:r>
         <w:rPr>
           <w:rFonts w:ascii="Calibri" w:hAnsi="Calibri" w:cs="Arial"/>
           <w:b/>
           <w:sz w:val="56"/>
           <w:szCs w:val="56"/>
         </w:rPr>
-      </w:pPr>
-      <w:bookmarkStart w:id="37" w:name="_Toc384825476"/>
-      <w:r>
-        <w:rPr>
-          <w:rFonts w:ascii="Calibri" w:hAnsi="Calibri" w:cs="Arial"/>
-          <w:b/>
-          <w:sz w:val="56"/>
-          <w:szCs w:val="56"/>
-        </w:rPr>
+        <w:lastRenderedPageBreak/>
         <w:t>R</w:t>
       </w:r>
       <w:r>
@@ -7764,7 +8865,6 @@
           <w:lang w:eastAsia="nl-NL"/>
         </w:rPr>
       </w:pPr>
-      <w:proofErr w:type="gramStart"/>
       <w:r>
         <w:rPr>
           <w:rFonts w:ascii="Calibri" w:eastAsia="Times New Roman" w:hAnsi="Calibri" w:cs="Arial"/>
@@ -7772,9 +8872,9 @@
           <w:szCs w:val="28"/>
           <w:lang w:eastAsia="nl-NL"/>
         </w:rPr>
-        <w:t>Onvoldoende</w:t>
-      </w:r>
-      <w:proofErr w:type="gramEnd"/>
+        <w:t xml:space="preserve">Onvoldoende kennis/niveau bij </w:t>
+      </w:r>
+      <w:proofErr w:type="spellStart"/>
       <w:r>
         <w:rPr>
           <w:rFonts w:ascii="Calibri" w:eastAsia="Times New Roman" w:hAnsi="Calibri" w:cs="Arial"/>
@@ -7782,9 +8882,8 @@
           <w:szCs w:val="28"/>
           <w:lang w:eastAsia="nl-NL"/>
         </w:rPr>
-        <w:t xml:space="preserve"> kennis/niveau bij </w:t>
-      </w:r>
-      <w:proofErr w:type="spellStart"/>
+        <w:t>opdracht</w:t>
+      </w:r>
       <w:r>
         <w:rPr>
           <w:rFonts w:ascii="Calibri" w:eastAsia="Times New Roman" w:hAnsi="Calibri" w:cs="Arial"/>
@@ -7792,7 +8891,7 @@
           <w:szCs w:val="28"/>
           <w:lang w:eastAsia="nl-NL"/>
         </w:rPr>
-        <w:t>opdracht</w:t>
+        <w:t>l</w:t>
       </w:r>
       <w:r>
         <w:rPr>
@@ -7801,15 +8900,6 @@
           <w:szCs w:val="28"/>
           <w:lang w:eastAsia="nl-NL"/>
         </w:rPr>
-        <w:t>l</w:t>
-      </w:r>
-      <w:r>
-        <w:rPr>
-          <w:rFonts w:ascii="Calibri" w:eastAsia="Times New Roman" w:hAnsi="Calibri" w:cs="Arial"/>
-          <w:sz w:val="28"/>
-          <w:szCs w:val="28"/>
-          <w:lang w:eastAsia="nl-NL"/>
-        </w:rPr>
         <w:t>id</w:t>
       </w:r>
       <w:proofErr w:type="spellEnd"/>
@@ -7850,7 +8940,45 @@
           <w:szCs w:val="24"/>
           <w:lang w:eastAsia="nl-NL"/>
         </w:rPr>
-        <w:t>eerste instantie niet zou hebben verwacht. Maar zolang wij optijd dingen vragen of dingen gaan uitzoeken moet hier altijd een oplossing voor te vinden zijn.</w:t>
+        <w:t xml:space="preserve">eerste instantie niet zou hebben verwacht. Maar zolang wij </w:t>
+      </w:r>
+      <w:proofErr w:type="spellStart"/>
+      <w:r>
+        <w:rPr>
+          <w:rFonts w:ascii="Calibri" w:eastAsia="Times New Roman" w:hAnsi="Calibri" w:cs="Arial"/>
+          <w:sz w:val="24"/>
+          <w:szCs w:val="24"/>
+          <w:lang w:eastAsia="nl-NL"/>
+        </w:rPr>
+        <w:t>optijd</w:t>
+      </w:r>
+      <w:proofErr w:type="spellEnd"/>
+      <w:r>
+        <w:rPr>
+          <w:rFonts w:ascii="Calibri" w:eastAsia="Times New Roman" w:hAnsi="Calibri" w:cs="Arial"/>
+          <w:sz w:val="24"/>
+          <w:szCs w:val="24"/>
+          <w:lang w:eastAsia="nl-NL"/>
+        </w:rPr>
+        <w:t xml:space="preserve"> dingen vragen </w:t>
+      </w:r>
+      <w:r>
+        <w:rPr>
+          <w:rFonts w:ascii="Calibri" w:eastAsia="Times New Roman" w:hAnsi="Calibri" w:cs="Arial"/>
+          <w:sz w:val="24"/>
+          <w:szCs w:val="24"/>
+          <w:lang w:eastAsia="nl-NL"/>
+        </w:rPr>
+        <w:t>en/</w:t>
+      </w:r>
+      <w:r>
+        <w:rPr>
+          <w:rFonts w:ascii="Calibri" w:eastAsia="Times New Roman" w:hAnsi="Calibri" w:cs="Arial"/>
+          <w:sz w:val="24"/>
+          <w:szCs w:val="24"/>
+          <w:lang w:eastAsia="nl-NL"/>
+        </w:rPr>
+        <w:t>of dingen gaan uitzoeken moet hier altijd een oplossing voor te vinden zijn.</w:t>
       </w:r>
     </w:p>
     <w:p>
@@ -8126,27 +9254,7 @@
           <w:szCs w:val="24"/>
           <w:lang w:eastAsia="nl-NL"/>
         </w:rPr>
-        <w:t xml:space="preserve">De tijdnood is groot, maar zolang wij altijd door blijven werken is er weinig kans dat het werk niet op tijd af komt, Ook is de motivatie hoog om </w:t>
-      </w:r>
-      <w:proofErr w:type="gramStart"/>
-      <w:r>
-        <w:rPr>
-          <w:rFonts w:ascii="Calibri" w:eastAsia="Times New Roman" w:hAnsi="Calibri" w:cs="Arial"/>
-          <w:sz w:val="24"/>
-          <w:szCs w:val="24"/>
-          <w:lang w:eastAsia="nl-NL"/>
-        </w:rPr>
-        <w:t>het</w:t>
-      </w:r>
-      <w:proofErr w:type="gramEnd"/>
-      <w:r>
-        <w:rPr>
-          <w:rFonts w:ascii="Calibri" w:eastAsia="Times New Roman" w:hAnsi="Calibri" w:cs="Arial"/>
-          <w:sz w:val="24"/>
-          <w:szCs w:val="24"/>
-          <w:lang w:eastAsia="nl-NL"/>
-        </w:rPr>
-        <w:t xml:space="preserve"> </w:t>
+        <w:t xml:space="preserve">De tijdnood is groot, maar zolang wij altijd door blijven werken is er weinig kans dat het werk niet op tijd af komt, Ook is de motivatie hoog om het </w:t>
       </w:r>
       <w:r>
         <w:rPr>
@@ -8310,29 +9418,47 @@
     <w:p/>
     <w:p>
       <w:pPr>
-        <w:pStyle w:val="Kop1"/>
-        <w:jc w:val="center"/>
+        <w:rPr>
+          <w:rFonts w:ascii="Calibri" w:eastAsiaTheme="majorEastAsia" w:hAnsi="Calibri" w:cs="Arial"/>
+          <w:b/>
+          <w:color w:val="2E74B5" w:themeColor="accent1" w:themeShade="BF"/>
+          <w:sz w:val="56"/>
+          <w:szCs w:val="56"/>
+        </w:rPr>
+      </w:pPr>
+      <w:bookmarkStart w:id="40" w:name="_Toc384825477"/>
+      <w:r>
         <w:rPr>
           <w:rFonts w:ascii="Calibri" w:hAnsi="Calibri" w:cs="Arial"/>
           <w:b/>
           <w:sz w:val="56"/>
           <w:szCs w:val="56"/>
         </w:rPr>
-      </w:pPr>
-      <w:bookmarkStart w:id="40" w:name="_Toc384825477"/>
-      <w:proofErr w:type="gramStart"/>
-      <w:r>
+        <w:br w:type="page"/>
+      </w:r>
+    </w:p>
+    <w:p>
+      <w:pPr>
+        <w:pStyle w:val="Kop1"/>
+        <w:jc w:val="center"/>
         <w:rPr>
           <w:rFonts w:ascii="Calibri" w:hAnsi="Calibri" w:cs="Arial"/>
           <w:b/>
           <w:sz w:val="56"/>
           <w:szCs w:val="56"/>
         </w:rPr>
+      </w:pPr>
+      <w:r>
+        <w:rPr>
+          <w:rFonts w:ascii="Calibri" w:hAnsi="Calibri" w:cs="Arial"/>
+          <w:b/>
+          <w:sz w:val="56"/>
+          <w:szCs w:val="56"/>
+        </w:rPr>
         <w:lastRenderedPageBreak/>
         <w:t>Ten slotte</w:t>
       </w:r>
       <w:bookmarkEnd w:id="40"/>
-      <w:proofErr w:type="gramEnd"/>
     </w:p>
     <w:p>
       <w:pPr>
@@ -8351,7 +9477,7 @@
         <w:rPr>
           <w:rFonts w:ascii="Calibri" w:hAnsi="Calibri" w:cs="Arial"/>
         </w:rPr>
-        <w:t>Ik hoop</w:t>
+        <w:t>We hopen</w:t>
       </w:r>
       <w:r>
         <w:rPr>
@@ -8381,21 +9507,7 @@
         <w:rPr>
           <w:rFonts w:ascii="Calibri" w:hAnsi="Calibri" w:cs="Arial"/>
         </w:rPr>
-        <w:t xml:space="preserve"> te hebben geïnformeerd met dit plan van aanpak en hopen op een succesvol einde van </w:t>
-      </w:r>
-      <w:proofErr w:type="gramStart"/>
-      <w:r>
-        <w:rPr>
-          <w:rFonts w:ascii="Calibri" w:hAnsi="Calibri" w:cs="Arial"/>
-        </w:rPr>
-        <w:t>het</w:t>
-      </w:r>
-      <w:proofErr w:type="gramEnd"/>
-      <w:r>
-        <w:rPr>
-          <w:rFonts w:ascii="Calibri" w:hAnsi="Calibri" w:cs="Arial"/>
-        </w:rPr>
-        <w:t xml:space="preserve"> </w:t>
+        <w:t xml:space="preserve"> te hebben geïnformeerd met dit plan van aanpak en hopen op een succesvol einde van het </w:t>
       </w:r>
       <w:r>
         <w:rPr>
@@ -8605,7 +9717,7 @@
       <w:rPr>
         <w:noProof/>
       </w:rPr>
-      <w:t>1</w:t>
+      <w:t>6</w:t>
     </w:r>
     <w:r>
       <w:fldChar w:fldCharType="end"/>
@@ -8868,6 +9980,118 @@
     </w:lvl>
   </w:abstractNum>
   <w:abstractNum w:abstractNumId="2">
+    <w:nsid w:val="0F7E0117"/>
+    <w:multiLevelType w:val="hybridMultilevel"/>
+    <w:tmpl w:val="0FAA59EE"/>
+    <w:lvl w:ilvl="0" w:tplc="AEAA2642">
+      <w:numFmt w:val="bullet"/>
+      <w:lvlText w:val="-"/>
+      <w:lvlJc w:val="left"/>
+      <w:pPr>
+        <w:ind w:left="720" w:hanging="360"/>
+      </w:pPr>
+      <w:rPr>
+        <w:rFonts w:ascii="Calibri" w:eastAsiaTheme="minorHAnsi" w:hAnsi="Calibri" w:cstheme="minorBidi" w:hint="default"/>
+      </w:rPr>
+    </w:lvl>
+    <w:lvl w:ilvl="1" w:tplc="04130003">
+      <w:start w:val="1"/>
+      <w:numFmt w:val="bullet"/>
+      <w:lvlText w:val="o"/>
+      <w:lvlJc w:val="left"/>
+      <w:pPr>
+        <w:ind w:left="1440" w:hanging="360"/>
+      </w:pPr>
+      <w:rPr>
+        <w:rFonts w:ascii="Courier New" w:hAnsi="Courier New" w:cs="Courier New" w:hint="default"/>
+      </w:rPr>
+    </w:lvl>
+    <w:lvl w:ilvl="2" w:tplc="04130005" w:tentative="1">
+      <w:start w:val="1"/>
+      <w:numFmt w:val="bullet"/>
+      <w:lvlText w:val=""/>
+      <w:lvlJc w:val="left"/>
+      <w:pPr>
+        <w:ind w:left="2160" w:hanging="360"/>
+      </w:pPr>
+      <w:rPr>
+        <w:rFonts w:ascii="Wingdings" w:hAnsi="Wingdings" w:hint="default"/>
+      </w:rPr>
+    </w:lvl>
+    <w:lvl w:ilvl="3" w:tplc="04130001" w:tentative="1">
+      <w:start w:val="1"/>
+      <w:numFmt w:val="bullet"/>
+      <w:lvlText w:val=""/>
+      <w:lvlJc w:val="left"/>
+      <w:pPr>
+        <w:ind w:left="2880" w:hanging="360"/>
+      </w:pPr>
+      <w:rPr>
+        <w:rFonts w:ascii="Symbol" w:hAnsi="Symbol" w:hint="default"/>
+      </w:rPr>
+    </w:lvl>
+    <w:lvl w:ilvl="4" w:tplc="04130003" w:tentative="1">
+      <w:start w:val="1"/>
+      <w:numFmt w:val="bullet"/>
+      <w:lvlText w:val="o"/>
+      <w:lvlJc w:val="left"/>
+      <w:pPr>
+        <w:ind w:left="3600" w:hanging="360"/>
+      </w:pPr>
+      <w:rPr>
+        <w:rFonts w:ascii="Courier New" w:hAnsi="Courier New" w:cs="Courier New" w:hint="default"/>
+      </w:rPr>
+    </w:lvl>
+    <w:lvl w:ilvl="5" w:tplc="04130005" w:tentative="1">
+      <w:start w:val="1"/>
+      <w:numFmt w:val="bullet"/>
+      <w:lvlText w:val=""/>
+      <w:lvlJc w:val="left"/>
+      <w:pPr>
+        <w:ind w:left="4320" w:hanging="360"/>
+      </w:pPr>
+      <w:rPr>
+        <w:rFonts w:ascii="Wingdings" w:hAnsi="Wingdings" w:hint="default"/>
+      </w:rPr>
+    </w:lvl>
+    <w:lvl w:ilvl="6" w:tplc="04130001" w:tentative="1">
+      <w:start w:val="1"/>
+      <w:numFmt w:val="bullet"/>
+      <w:lvlText w:val=""/>
+      <w:lvlJc w:val="left"/>
+      <w:pPr>
+        <w:ind w:left="5040" w:hanging="360"/>
+      </w:pPr>
+      <w:rPr>
+        <w:rFonts w:ascii="Symbol" w:hAnsi="Symbol" w:hint="default"/>
+      </w:rPr>
+    </w:lvl>
+    <w:lvl w:ilvl="7" w:tplc="04130003" w:tentative="1">
+      <w:start w:val="1"/>
+      <w:numFmt w:val="bullet"/>
+      <w:lvlText w:val="o"/>
+      <w:lvlJc w:val="left"/>
+      <w:pPr>
+        <w:ind w:left="5760" w:hanging="360"/>
+      </w:pPr>
+      <w:rPr>
+        <w:rFonts w:ascii="Courier New" w:hAnsi="Courier New" w:cs="Courier New" w:hint="default"/>
+      </w:rPr>
+    </w:lvl>
+    <w:lvl w:ilvl="8" w:tplc="04130005" w:tentative="1">
+      <w:start w:val="1"/>
+      <w:numFmt w:val="bullet"/>
+      <w:lvlText w:val=""/>
+      <w:lvlJc w:val="left"/>
+      <w:pPr>
+        <w:ind w:left="6480" w:hanging="360"/>
+      </w:pPr>
+      <w:rPr>
+        <w:rFonts w:ascii="Wingdings" w:hAnsi="Wingdings" w:hint="default"/>
+      </w:rPr>
+    </w:lvl>
+  </w:abstractNum>
+  <w:abstractNum w:abstractNumId="3">
     <w:nsid w:val="3004488B"/>
     <w:multiLevelType w:val="hybridMultilevel"/>
     <w:tmpl w:val="BB146EE4"/>
@@ -8979,7 +10203,7 @@
       </w:rPr>
     </w:lvl>
   </w:abstractNum>
-  <w:abstractNum w:abstractNumId="3">
+  <w:abstractNum w:abstractNumId="4">
     <w:nsid w:val="356F18C2"/>
     <w:multiLevelType w:val="hybridMultilevel"/>
     <w:tmpl w:val="EDF6A5B0"/>
@@ -9092,7 +10316,7 @@
       </w:rPr>
     </w:lvl>
   </w:abstractNum>
-  <w:abstractNum w:abstractNumId="4">
+  <w:abstractNum w:abstractNumId="5">
     <w:nsid w:val="3E9F0FBB"/>
     <w:multiLevelType w:val="hybridMultilevel"/>
     <w:tmpl w:val="2A266286"/>
@@ -9181,7 +10405,7 @@
       </w:pPr>
     </w:lvl>
   </w:abstractNum>
-  <w:abstractNum w:abstractNumId="5">
+  <w:abstractNum w:abstractNumId="6">
     <w:nsid w:val="4D545370"/>
     <w:multiLevelType w:val="hybridMultilevel"/>
     <w:tmpl w:val="8BE42558"/>
@@ -9294,7 +10518,7 @@
       </w:rPr>
     </w:lvl>
   </w:abstractNum>
-  <w:abstractNum w:abstractNumId="6">
+  <w:abstractNum w:abstractNumId="7">
     <w:nsid w:val="524274CF"/>
     <w:multiLevelType w:val="hybridMultilevel"/>
     <w:tmpl w:val="DFB47CAE"/>
@@ -9406,7 +10630,7 @@
       </w:rPr>
     </w:lvl>
   </w:abstractNum>
-  <w:abstractNum w:abstractNumId="7">
+  <w:abstractNum w:abstractNumId="8">
     <w:nsid w:val="5CEA4D4F"/>
     <w:multiLevelType w:val="multilevel"/>
     <w:tmpl w:val="362A65F2"/>
@@ -9555,7 +10779,7 @@
       </w:rPr>
     </w:lvl>
   </w:abstractNum>
-  <w:abstractNum w:abstractNumId="8">
+  <w:abstractNum w:abstractNumId="9">
     <w:nsid w:val="638C407B"/>
     <w:multiLevelType w:val="hybridMultilevel"/>
     <w:tmpl w:val="9C8E9562"/>
@@ -9668,7 +10892,7 @@
       </w:rPr>
     </w:lvl>
   </w:abstractNum>
-  <w:abstractNum w:abstractNumId="9">
+  <w:abstractNum w:abstractNumId="10">
     <w:nsid w:val="6F50141C"/>
     <w:multiLevelType w:val="hybridMultilevel"/>
     <w:tmpl w:val="5CC20968"/>
@@ -9781,7 +11005,7 @@
       </w:rPr>
     </w:lvl>
   </w:abstractNum>
-  <w:abstractNum w:abstractNumId="10">
+  <w:abstractNum w:abstractNumId="11">
     <w:nsid w:val="79656F83"/>
     <w:multiLevelType w:val="hybridMultilevel"/>
     <w:tmpl w:val="2A266286"/>
@@ -9870,7 +11094,7 @@
       </w:pPr>
     </w:lvl>
   </w:abstractNum>
-  <w:abstractNum w:abstractNumId="11">
+  <w:abstractNum w:abstractNumId="12">
     <w:nsid w:val="7AEC798B"/>
     <w:multiLevelType w:val="hybridMultilevel"/>
     <w:tmpl w:val="40A4273C"/>
@@ -9987,36 +11211,39 @@
     <w:abstractNumId w:val="1"/>
   </w:num>
   <w:num w:numId="2">
-    <w:abstractNumId w:val="9"/>
+    <w:abstractNumId w:val="10"/>
   </w:num>
   <w:num w:numId="3">
-    <w:abstractNumId w:val="3"/>
+    <w:abstractNumId w:val="4"/>
   </w:num>
   <w:num w:numId="4">
     <w:abstractNumId w:val="0"/>
   </w:num>
   <w:num w:numId="5">
+    <w:abstractNumId w:val="12"/>
+  </w:num>
+  <w:num w:numId="6">
+    <w:abstractNumId w:val="8"/>
+  </w:num>
+  <w:num w:numId="7">
+    <w:abstractNumId w:val="6"/>
+  </w:num>
+  <w:num w:numId="8">
     <w:abstractNumId w:val="11"/>
   </w:num>
-  <w:num w:numId="6">
+  <w:num w:numId="9">
+    <w:abstractNumId w:val="5"/>
+  </w:num>
+  <w:num w:numId="10">
     <w:abstractNumId w:val="7"/>
   </w:num>
-  <w:num w:numId="7">
-    <w:abstractNumId w:val="5"/>
-  </w:num>
-  <w:num w:numId="8">
-    <w:abstractNumId w:val="10"/>
-  </w:num>
-  <w:num w:numId="9">
-    <w:abstractNumId w:val="4"/>
-  </w:num>
-  <w:num w:numId="10">
-    <w:abstractNumId w:val="6"/>
-  </w:num>
   <w:num w:numId="11">
-    <w:abstractNumId w:val="8"/>
+    <w:abstractNumId w:val="9"/>
   </w:num>
   <w:num w:numId="12">
+    <w:abstractNumId w:val="3"/>
+  </w:num>
+  <w:num w:numId="13">
     <w:abstractNumId w:val="2"/>
   </w:num>
 </w:numbering>
@@ -11689,7 +12916,7 @@
   <a:extraClrSchemeLst/>
   <a:extLst>
     <a:ext uri="{05A4C25C-085E-4340-85A3-A5531E510DB2}">
-      <thm15:themeFamily xmlns="" xmlns:thm15="http://schemas.microsoft.com/office/thememl/2012/main" name="Office Theme" id="{62F939B6-93AF-4DB8-9C6B-D6C7DFDC589F}" vid="{4A3C46E8-61CC-4603-A589-7422A47A8E4A}"/>
+      <thm15:themeFamily xmlns:thm15="http://schemas.microsoft.com/office/thememl/2012/main" xmlns="" name="Office Theme" id="{62F939B6-93AF-4DB8-9C6B-D6C7DFDC589F}" vid="{4A3C46E8-61CC-4603-A589-7422A47A8E4A}"/>
     </a:ext>
   </a:extLst>
 </a:theme>
@@ -11719,7 +12946,7 @@
 </file>
 
 <file path=customXml/itemProps2.xml><?xml version="1.0" encoding="utf-8"?>
-<ds:datastoreItem xmlns:ds="http://schemas.openxmlformats.org/officeDocument/2006/customXml" ds:itemID="{CDFB8A3F-EDC3-452B-85D9-3C37C78597C1}">
+<ds:datastoreItem xmlns:ds="http://schemas.openxmlformats.org/officeDocument/2006/customXml" ds:itemID="{833723A9-D9AE-4DA3-ADF5-07F65B90DA3F}">
   <ds:schemaRefs>
     <ds:schemaRef ds:uri="http://schemas.openxmlformats.org/officeDocument/2006/bibliography"/>
   </ds:schemaRefs>

</xml_diff>